<commit_message>
Diccionario de datos corregido
</commit_message>
<xml_diff>
--- a/Diccionario de datos.docx
+++ b/Diccionario de datos.docx
@@ -66,7 +66,28 @@
           <w:sz w:val="24"/>
           <w:szCs w:val="24"/>
         </w:rPr>
-        <w:t>31-03-2023</w:t>
+        <w:t>02</w:t>
+      </w:r>
+      <w:r>
+        <w:rPr>
+          <w:sz w:val="24"/>
+          <w:szCs w:val="24"/>
+        </w:rPr>
+        <w:t>-0</w:t>
+      </w:r>
+      <w:r>
+        <w:rPr>
+          <w:sz w:val="24"/>
+          <w:szCs w:val="24"/>
+        </w:rPr>
+        <w:t>4</w:t>
+      </w:r>
+      <w:r>
+        <w:rPr>
+          <w:sz w:val="24"/>
+          <w:szCs w:val="24"/>
+        </w:rPr>
+        <w:t>-2023</w:t>
       </w:r>
     </w:p>
     <w:p>
@@ -297,7 +318,6 @@
                 <w:szCs w:val="24"/>
               </w:rPr>
             </w:pPr>
-            <w:proofErr w:type="spellStart"/>
             <w:r>
               <w:rPr>
                 <w:sz w:val="24"/>
@@ -312,7 +332,6 @@
               </w:rPr>
               <w:t>d_cliente</w:t>
             </w:r>
-            <w:proofErr w:type="spellEnd"/>
           </w:p>
         </w:tc>
         <w:tc>
@@ -333,23 +352,7 @@
                 <w:sz w:val="24"/>
                 <w:szCs w:val="24"/>
               </w:rPr>
-              <w:t>&lt;</w:t>
-            </w:r>
-            <w:proofErr w:type="spellStart"/>
-            <w:r>
-              <w:rPr>
-                <w:sz w:val="24"/>
-                <w:szCs w:val="24"/>
-              </w:rPr>
-              <w:t>no_especificado</w:t>
-            </w:r>
-            <w:proofErr w:type="spellEnd"/>
-            <w:r>
-              <w:rPr>
-                <w:sz w:val="24"/>
-                <w:szCs w:val="24"/>
-              </w:rPr>
-              <w:t>&gt;</w:t>
+              <w:t>&lt;no_especificado&gt;</w:t>
             </w:r>
           </w:p>
         </w:tc>
@@ -366,7 +369,6 @@
                 <w:szCs w:val="24"/>
               </w:rPr>
             </w:pPr>
-            <w:proofErr w:type="spellStart"/>
             <w:r>
               <w:rPr>
                 <w:sz w:val="24"/>
@@ -374,7 +376,6 @@
               </w:rPr>
               <w:t>int</w:t>
             </w:r>
-            <w:proofErr w:type="spellEnd"/>
           </w:p>
         </w:tc>
         <w:tc>
@@ -461,7 +462,6 @@
                 <w:szCs w:val="24"/>
               </w:rPr>
             </w:pPr>
-            <w:proofErr w:type="spellStart"/>
             <w:r>
               <w:rPr>
                 <w:sz w:val="24"/>
@@ -469,7 +469,6 @@
               </w:rPr>
               <w:t>Varchar</w:t>
             </w:r>
-            <w:proofErr w:type="spellEnd"/>
           </w:p>
         </w:tc>
         <w:tc>
@@ -553,7 +552,6 @@
                 <w:szCs w:val="24"/>
               </w:rPr>
             </w:pPr>
-            <w:proofErr w:type="spellStart"/>
             <w:r>
               <w:rPr>
                 <w:sz w:val="24"/>
@@ -561,7 +559,6 @@
               </w:rPr>
               <w:t>Varchar</w:t>
             </w:r>
-            <w:proofErr w:type="spellEnd"/>
           </w:p>
         </w:tc>
         <w:tc>
@@ -632,24 +629,8 @@
                 <w:sz w:val="24"/>
                 <w:szCs w:val="24"/>
               </w:rPr>
-              <w:t xml:space="preserve">Tabla </w:t>
-            </w:r>
-            <w:proofErr w:type="spellStart"/>
-            <w:r>
-              <w:rPr>
-                <w:sz w:val="24"/>
-                <w:szCs w:val="24"/>
-              </w:rPr>
-              <w:t>C</w:t>
-            </w:r>
-            <w:r>
-              <w:rPr>
-                <w:sz w:val="24"/>
-                <w:szCs w:val="24"/>
-              </w:rPr>
-              <w:t>ompania</w:t>
-            </w:r>
-            <w:proofErr w:type="spellEnd"/>
+              <w:t>Tabla Compania</w:t>
+            </w:r>
           </w:p>
         </w:tc>
         <w:tc>
@@ -816,29 +797,13 @@
                 <w:szCs w:val="24"/>
               </w:rPr>
             </w:pPr>
-            <w:proofErr w:type="spellStart"/>
-            <w:r>
-              <w:rPr>
-                <w:sz w:val="24"/>
-                <w:szCs w:val="24"/>
-              </w:rPr>
-              <w:t>i</w:t>
-            </w:r>
-            <w:r>
-              <w:rPr>
-                <w:sz w:val="24"/>
-                <w:szCs w:val="24"/>
-              </w:rPr>
-              <w:t>d_c</w:t>
-            </w:r>
-            <w:r>
-              <w:rPr>
-                <w:sz w:val="24"/>
-                <w:szCs w:val="24"/>
-              </w:rPr>
-              <w:t>ompania</w:t>
-            </w:r>
-            <w:proofErr w:type="spellEnd"/>
+            <w:r>
+              <w:rPr>
+                <w:sz w:val="24"/>
+                <w:szCs w:val="24"/>
+              </w:rPr>
+              <w:t>id_compania</w:t>
+            </w:r>
           </w:p>
         </w:tc>
         <w:tc>
@@ -859,23 +824,7 @@
                 <w:sz w:val="24"/>
                 <w:szCs w:val="24"/>
               </w:rPr>
-              <w:t>&lt;</w:t>
-            </w:r>
-            <w:proofErr w:type="spellStart"/>
-            <w:r>
-              <w:rPr>
-                <w:sz w:val="24"/>
-                <w:szCs w:val="24"/>
-              </w:rPr>
-              <w:t>no_especificado</w:t>
-            </w:r>
-            <w:proofErr w:type="spellEnd"/>
-            <w:r>
-              <w:rPr>
-                <w:sz w:val="24"/>
-                <w:szCs w:val="24"/>
-              </w:rPr>
-              <w:t>&gt;</w:t>
+              <w:t>&lt;no_especificado&gt;</w:t>
             </w:r>
           </w:p>
         </w:tc>
@@ -892,7 +841,6 @@
                 <w:szCs w:val="24"/>
               </w:rPr>
             </w:pPr>
-            <w:proofErr w:type="spellStart"/>
             <w:r>
               <w:rPr>
                 <w:sz w:val="24"/>
@@ -900,7 +848,6 @@
               </w:rPr>
               <w:t>int</w:t>
             </w:r>
-            <w:proofErr w:type="spellEnd"/>
           </w:p>
         </w:tc>
         <w:tc>
@@ -921,21 +868,7 @@
                 <w:sz w:val="24"/>
                 <w:szCs w:val="24"/>
               </w:rPr>
-              <w:t xml:space="preserve">Llave primaria que funciona como identificador único de cada </w:t>
-            </w:r>
-            <w:r>
-              <w:rPr>
-                <w:sz w:val="24"/>
-                <w:szCs w:val="24"/>
-              </w:rPr>
-              <w:t>compañía de aerolíneas</w:t>
-            </w:r>
-            <w:r>
-              <w:rPr>
-                <w:sz w:val="24"/>
-                <w:szCs w:val="24"/>
-              </w:rPr>
-              <w:t>.</w:t>
+              <w:t>Llave primaria que funciona como identificador único de cada compañía de aerolíneas.</w:t>
             </w:r>
           </w:p>
         </w:tc>
@@ -1001,7 +934,6 @@
                 <w:szCs w:val="24"/>
               </w:rPr>
             </w:pPr>
-            <w:proofErr w:type="spellStart"/>
             <w:r>
               <w:rPr>
                 <w:sz w:val="24"/>
@@ -1009,7 +941,6 @@
               </w:rPr>
               <w:t>Varchar</w:t>
             </w:r>
-            <w:proofErr w:type="spellEnd"/>
           </w:p>
         </w:tc>
         <w:tc>
@@ -1030,124 +961,7 @@
                 <w:sz w:val="24"/>
                 <w:szCs w:val="24"/>
               </w:rPr>
-              <w:t xml:space="preserve">Nombre </w:t>
-            </w:r>
-            <w:r>
-              <w:rPr>
-                <w:sz w:val="24"/>
-                <w:szCs w:val="24"/>
-              </w:rPr>
-              <w:t>de la compañía.</w:t>
-            </w:r>
-          </w:p>
-        </w:tc>
-      </w:tr>
-      <w:tr>
-        <w:tc>
-          <w:tcPr>
-            <w:cnfStyle w:val="001000000000" w:firstRow="0" w:lastRow="0" w:firstColumn="1" w:lastColumn="0" w:oddVBand="0" w:evenVBand="0" w:oddHBand="0" w:evenHBand="0" w:firstRowFirstColumn="0" w:firstRowLastColumn="0" w:lastRowFirstColumn="0" w:lastRowLastColumn="0"/>
-            <w:tcW w:w="2207" w:type="dxa"/>
-          </w:tcPr>
-          <w:p>
-            <w:pPr>
-              <w:pStyle w:val="Sinespaciado"/>
-              <w:rPr>
-                <w:sz w:val="24"/>
-                <w:szCs w:val="24"/>
-              </w:rPr>
-            </w:pPr>
-            <w:proofErr w:type="spellStart"/>
-            <w:r>
-              <w:rPr>
-                <w:sz w:val="24"/>
-                <w:szCs w:val="24"/>
-              </w:rPr>
-              <w:t>Id_avion</w:t>
-            </w:r>
-            <w:proofErr w:type="spellEnd"/>
-          </w:p>
-        </w:tc>
-        <w:tc>
-          <w:tcPr>
-            <w:tcW w:w="2207" w:type="dxa"/>
-          </w:tcPr>
-          <w:p>
-            <w:pPr>
-              <w:pStyle w:val="Sinespaciado"/>
-              <w:cnfStyle w:val="000000000000" w:firstRow="0" w:lastRow="0" w:firstColumn="0" w:lastColumn="0" w:oddVBand="0" w:evenVBand="0" w:oddHBand="0" w:evenHBand="0" w:firstRowFirstColumn="0" w:firstRowLastColumn="0" w:lastRowFirstColumn="0" w:lastRowLastColumn="0"/>
-              <w:rPr>
-                <w:sz w:val="24"/>
-                <w:szCs w:val="24"/>
-              </w:rPr>
-            </w:pPr>
-            <w:r>
-              <w:rPr>
-                <w:sz w:val="24"/>
-                <w:szCs w:val="24"/>
-              </w:rPr>
-              <w:t>&lt;</w:t>
-            </w:r>
-            <w:proofErr w:type="spellStart"/>
-            <w:r>
-              <w:rPr>
-                <w:sz w:val="24"/>
-                <w:szCs w:val="24"/>
-              </w:rPr>
-              <w:t>no_especificado</w:t>
-            </w:r>
-            <w:proofErr w:type="spellEnd"/>
-            <w:r>
-              <w:rPr>
-                <w:sz w:val="24"/>
-                <w:szCs w:val="24"/>
-              </w:rPr>
-              <w:t>&gt;</w:t>
-            </w:r>
-          </w:p>
-        </w:tc>
-        <w:tc>
-          <w:tcPr>
-            <w:tcW w:w="2207" w:type="dxa"/>
-          </w:tcPr>
-          <w:p>
-            <w:pPr>
-              <w:pStyle w:val="Sinespaciado"/>
-              <w:cnfStyle w:val="000000000000" w:firstRow="0" w:lastRow="0" w:firstColumn="0" w:lastColumn="0" w:oddVBand="0" w:evenVBand="0" w:oddHBand="0" w:evenHBand="0" w:firstRowFirstColumn="0" w:firstRowLastColumn="0" w:lastRowFirstColumn="0" w:lastRowLastColumn="0"/>
-              <w:rPr>
-                <w:sz w:val="24"/>
-                <w:szCs w:val="24"/>
-              </w:rPr>
-            </w:pPr>
-            <w:proofErr w:type="spellStart"/>
-            <w:r>
-              <w:rPr>
-                <w:sz w:val="24"/>
-                <w:szCs w:val="24"/>
-              </w:rPr>
-              <w:t>int</w:t>
-            </w:r>
-            <w:proofErr w:type="spellEnd"/>
-          </w:p>
-        </w:tc>
-        <w:tc>
-          <w:tcPr>
-            <w:tcW w:w="4431" w:type="dxa"/>
-          </w:tcPr>
-          <w:p>
-            <w:pPr>
-              <w:pStyle w:val="Sinespaciado"/>
-              <w:cnfStyle w:val="000000000000" w:firstRow="0" w:lastRow="0" w:firstColumn="0" w:lastColumn="0" w:oddVBand="0" w:evenVBand="0" w:oddHBand="0" w:evenHBand="0" w:firstRowFirstColumn="0" w:firstRowLastColumn="0" w:lastRowFirstColumn="0" w:lastRowLastColumn="0"/>
-              <w:rPr>
-                <w:sz w:val="24"/>
-                <w:szCs w:val="24"/>
-              </w:rPr>
-            </w:pPr>
-            <w:r>
-              <w:rPr>
-                <w:sz w:val="24"/>
-                <w:szCs w:val="24"/>
-              </w:rPr>
-              <w:t>Llave foránea que relaciona a una compañía con varios aviones de su posesión.</w:t>
+              <w:t>Nombre de la compañía.</w:t>
             </w:r>
           </w:p>
         </w:tc>
@@ -1197,24 +1011,8 @@
                 <w:sz w:val="24"/>
                 <w:szCs w:val="24"/>
               </w:rPr>
-              <w:t>Tabla</w:t>
-            </w:r>
-            <w:r>
-              <w:rPr>
-                <w:sz w:val="24"/>
-                <w:szCs w:val="24"/>
-              </w:rPr>
-              <w:t xml:space="preserve"> </w:t>
-            </w:r>
-            <w:proofErr w:type="spellStart"/>
-            <w:r>
-              <w:rPr>
-                <w:sz w:val="24"/>
-                <w:szCs w:val="24"/>
-              </w:rPr>
-              <w:t>Avion</w:t>
-            </w:r>
-            <w:proofErr w:type="spellEnd"/>
+              <w:t>Tabla Avion</w:t>
+            </w:r>
           </w:p>
         </w:tc>
         <w:tc>
@@ -1381,29 +1179,13 @@
                 <w:szCs w:val="24"/>
               </w:rPr>
             </w:pPr>
-            <w:proofErr w:type="spellStart"/>
-            <w:r>
-              <w:rPr>
-                <w:sz w:val="24"/>
-                <w:szCs w:val="24"/>
-              </w:rPr>
-              <w:t>i</w:t>
-            </w:r>
-            <w:r>
-              <w:rPr>
-                <w:sz w:val="24"/>
-                <w:szCs w:val="24"/>
-              </w:rPr>
-              <w:t>d_</w:t>
-            </w:r>
-            <w:r>
-              <w:rPr>
-                <w:sz w:val="24"/>
-                <w:szCs w:val="24"/>
-              </w:rPr>
-              <w:t>avion</w:t>
-            </w:r>
-            <w:proofErr w:type="spellEnd"/>
+            <w:r>
+              <w:rPr>
+                <w:sz w:val="24"/>
+                <w:szCs w:val="24"/>
+              </w:rPr>
+              <w:t>id_avion</w:t>
+            </w:r>
           </w:p>
         </w:tc>
         <w:tc>
@@ -1424,23 +1206,7 @@
                 <w:sz w:val="24"/>
                 <w:szCs w:val="24"/>
               </w:rPr>
-              <w:t>&lt;</w:t>
-            </w:r>
-            <w:proofErr w:type="spellStart"/>
-            <w:r>
-              <w:rPr>
-                <w:sz w:val="24"/>
-                <w:szCs w:val="24"/>
-              </w:rPr>
-              <w:t>no_especificado</w:t>
-            </w:r>
-            <w:proofErr w:type="spellEnd"/>
-            <w:r>
-              <w:rPr>
-                <w:sz w:val="24"/>
-                <w:szCs w:val="24"/>
-              </w:rPr>
-              <w:t>&gt;</w:t>
+              <w:t>&lt;no_especificado&gt;</w:t>
             </w:r>
           </w:p>
         </w:tc>
@@ -1457,7 +1223,6 @@
                 <w:szCs w:val="24"/>
               </w:rPr>
             </w:pPr>
-            <w:proofErr w:type="spellStart"/>
             <w:r>
               <w:rPr>
                 <w:sz w:val="24"/>
@@ -1465,7 +1230,6 @@
               </w:rPr>
               <w:t>int</w:t>
             </w:r>
-            <w:proofErr w:type="spellEnd"/>
           </w:p>
         </w:tc>
         <w:tc>
@@ -1486,21 +1250,7 @@
                 <w:sz w:val="24"/>
                 <w:szCs w:val="24"/>
               </w:rPr>
-              <w:t>Llave primaria que funciona como identificador único de cada</w:t>
-            </w:r>
-            <w:r>
-              <w:rPr>
-                <w:sz w:val="24"/>
-                <w:szCs w:val="24"/>
-              </w:rPr>
-              <w:t xml:space="preserve"> avión registrado</w:t>
-            </w:r>
-            <w:r>
-              <w:rPr>
-                <w:sz w:val="24"/>
-                <w:szCs w:val="24"/>
-              </w:rPr>
-              <w:t>.</w:t>
+              <w:t>Llave primaria que funciona como identificador único de cada avión registrado.</w:t>
             </w:r>
           </w:p>
         </w:tc>
@@ -1612,29 +1362,13 @@
                 <w:szCs w:val="24"/>
               </w:rPr>
             </w:pPr>
-            <w:proofErr w:type="spellStart"/>
-            <w:r>
-              <w:rPr>
-                <w:sz w:val="24"/>
-                <w:szCs w:val="24"/>
-              </w:rPr>
-              <w:t>i</w:t>
-            </w:r>
-            <w:r>
-              <w:rPr>
-                <w:sz w:val="24"/>
-                <w:szCs w:val="24"/>
-              </w:rPr>
-              <w:t>d_</w:t>
-            </w:r>
-            <w:r>
-              <w:rPr>
-                <w:sz w:val="24"/>
-                <w:szCs w:val="24"/>
-              </w:rPr>
-              <w:t>modelo</w:t>
-            </w:r>
-            <w:proofErr w:type="spellEnd"/>
+            <w:r>
+              <w:rPr>
+                <w:sz w:val="24"/>
+                <w:szCs w:val="24"/>
+              </w:rPr>
+              <w:t>id_modelo</w:t>
+            </w:r>
           </w:p>
         </w:tc>
         <w:tc>
@@ -1655,23 +1389,7 @@
                 <w:sz w:val="24"/>
                 <w:szCs w:val="24"/>
               </w:rPr>
-              <w:t>&lt;</w:t>
-            </w:r>
-            <w:proofErr w:type="spellStart"/>
-            <w:r>
-              <w:rPr>
-                <w:sz w:val="24"/>
-                <w:szCs w:val="24"/>
-              </w:rPr>
-              <w:t>no_especificado</w:t>
-            </w:r>
-            <w:proofErr w:type="spellEnd"/>
-            <w:r>
-              <w:rPr>
-                <w:sz w:val="24"/>
-                <w:szCs w:val="24"/>
-              </w:rPr>
-              <w:t>&gt;</w:t>
+              <w:t>&lt;no_especificado&gt;</w:t>
             </w:r>
           </w:p>
         </w:tc>
@@ -1688,7 +1406,6 @@
                 <w:szCs w:val="24"/>
               </w:rPr>
             </w:pPr>
-            <w:proofErr w:type="spellStart"/>
             <w:r>
               <w:rPr>
                 <w:sz w:val="24"/>
@@ -1696,7 +1413,6 @@
               </w:rPr>
               <w:t>int</w:t>
             </w:r>
-            <w:proofErr w:type="spellEnd"/>
           </w:p>
         </w:tc>
         <w:tc>
@@ -1717,21 +1433,100 @@
                 <w:sz w:val="24"/>
                 <w:szCs w:val="24"/>
               </w:rPr>
-              <w:t xml:space="preserve">Llave foránea que relaciona </w:t>
-            </w:r>
-            <w:r>
-              <w:rPr>
-                <w:sz w:val="24"/>
-                <w:szCs w:val="24"/>
-              </w:rPr>
-              <w:t>al avión con un modelo</w:t>
-            </w:r>
-            <w:r>
-              <w:rPr>
-                <w:sz w:val="24"/>
-                <w:szCs w:val="24"/>
-              </w:rPr>
-              <w:t>.</w:t>
+              <w:t>Llave foránea que relaciona al avión con un modelo.</w:t>
+            </w:r>
+          </w:p>
+        </w:tc>
+      </w:tr>
+      <w:tr>
+        <w:trPr>
+          <w:cnfStyle w:val="000000100000" w:firstRow="0" w:lastRow="0" w:firstColumn="0" w:lastColumn="0" w:oddVBand="0" w:evenVBand="0" w:oddHBand="1" w:evenHBand="0" w:firstRowFirstColumn="0" w:firstRowLastColumn="0" w:lastRowFirstColumn="0" w:lastRowLastColumn="0"/>
+        </w:trPr>
+        <w:tc>
+          <w:tcPr>
+            <w:cnfStyle w:val="001000000000" w:firstRow="0" w:lastRow="0" w:firstColumn="1" w:lastColumn="0" w:oddVBand="0" w:evenVBand="0" w:oddHBand="0" w:evenHBand="0" w:firstRowFirstColumn="0" w:firstRowLastColumn="0" w:lastRowFirstColumn="0" w:lastRowLastColumn="0"/>
+            <w:tcW w:w="2207" w:type="dxa"/>
+          </w:tcPr>
+          <w:p>
+            <w:pPr>
+              <w:pStyle w:val="Sinespaciado"/>
+              <w:rPr>
+                <w:sz w:val="24"/>
+                <w:szCs w:val="24"/>
+              </w:rPr>
+            </w:pPr>
+            <w:r>
+              <w:rPr>
+                <w:sz w:val="24"/>
+                <w:szCs w:val="24"/>
+              </w:rPr>
+              <w:t>Id_compania</w:t>
+            </w:r>
+          </w:p>
+        </w:tc>
+        <w:tc>
+          <w:tcPr>
+            <w:tcW w:w="2207" w:type="dxa"/>
+          </w:tcPr>
+          <w:p>
+            <w:pPr>
+              <w:pStyle w:val="Sinespaciado"/>
+              <w:cnfStyle w:val="000000100000" w:firstRow="0" w:lastRow="0" w:firstColumn="0" w:lastColumn="0" w:oddVBand="0" w:evenVBand="0" w:oddHBand="1" w:evenHBand="0" w:firstRowFirstColumn="0" w:firstRowLastColumn="0" w:lastRowFirstColumn="0" w:lastRowLastColumn="0"/>
+              <w:rPr>
+                <w:sz w:val="24"/>
+                <w:szCs w:val="24"/>
+              </w:rPr>
+            </w:pPr>
+            <w:r>
+              <w:rPr>
+                <w:sz w:val="24"/>
+                <w:szCs w:val="24"/>
+              </w:rPr>
+              <w:t>&lt;no_especificado&gt;</w:t>
+            </w:r>
+          </w:p>
+        </w:tc>
+        <w:tc>
+          <w:tcPr>
+            <w:tcW w:w="2207" w:type="dxa"/>
+          </w:tcPr>
+          <w:p>
+            <w:pPr>
+              <w:pStyle w:val="Sinespaciado"/>
+              <w:cnfStyle w:val="000000100000" w:firstRow="0" w:lastRow="0" w:firstColumn="0" w:lastColumn="0" w:oddVBand="0" w:evenVBand="0" w:oddHBand="1" w:evenHBand="0" w:firstRowFirstColumn="0" w:firstRowLastColumn="0" w:lastRowFirstColumn="0" w:lastRowLastColumn="0"/>
+              <w:rPr>
+                <w:sz w:val="24"/>
+                <w:szCs w:val="24"/>
+              </w:rPr>
+            </w:pPr>
+            <w:r>
+              <w:rPr>
+                <w:sz w:val="24"/>
+                <w:szCs w:val="24"/>
+              </w:rPr>
+              <w:t>int</w:t>
+            </w:r>
+          </w:p>
+        </w:tc>
+        <w:tc>
+          <w:tcPr>
+            <w:tcW w:w="4431" w:type="dxa"/>
+          </w:tcPr>
+          <w:p>
+            <w:pPr>
+              <w:pStyle w:val="Sinespaciado"/>
+              <w:cnfStyle w:val="000000100000" w:firstRow="0" w:lastRow="0" w:firstColumn="0" w:lastColumn="0" w:oddVBand="0" w:evenVBand="0" w:oddHBand="1" w:evenHBand="0" w:firstRowFirstColumn="0" w:firstRowLastColumn="0" w:lastRowFirstColumn="0" w:lastRowLastColumn="0"/>
+              <w:rPr>
+                <w:sz w:val="24"/>
+                <w:szCs w:val="24"/>
+              </w:rPr>
+            </w:pPr>
+            <w:r>
+              <w:rPr>
+                <w:sz w:val="24"/>
+                <w:szCs w:val="24"/>
+              </w:rPr>
+              <w:t>Llave foránea que relaciona al avión con su respectiva compañía dueño.</w:t>
             </w:r>
           </w:p>
         </w:tc>
@@ -1781,14 +1576,7 @@
                 <w:sz w:val="24"/>
                 <w:szCs w:val="24"/>
               </w:rPr>
-              <w:t xml:space="preserve">Tabla </w:t>
-            </w:r>
-            <w:r>
-              <w:rPr>
-                <w:sz w:val="24"/>
-                <w:szCs w:val="24"/>
-              </w:rPr>
-              <w:t>Modelo</w:t>
+              <w:t>Tabla Modelo</w:t>
             </w:r>
           </w:p>
         </w:tc>
@@ -1956,29 +1744,13 @@
                 <w:szCs w:val="24"/>
               </w:rPr>
             </w:pPr>
-            <w:proofErr w:type="spellStart"/>
-            <w:r>
-              <w:rPr>
-                <w:sz w:val="24"/>
-                <w:szCs w:val="24"/>
-              </w:rPr>
-              <w:t>i</w:t>
-            </w:r>
-            <w:r>
-              <w:rPr>
-                <w:sz w:val="24"/>
-                <w:szCs w:val="24"/>
-              </w:rPr>
-              <w:t>d_</w:t>
-            </w:r>
-            <w:r>
-              <w:rPr>
-                <w:sz w:val="24"/>
-                <w:szCs w:val="24"/>
-              </w:rPr>
-              <w:t>modelo</w:t>
-            </w:r>
-            <w:proofErr w:type="spellEnd"/>
+            <w:r>
+              <w:rPr>
+                <w:sz w:val="24"/>
+                <w:szCs w:val="24"/>
+              </w:rPr>
+              <w:t>id_modelo</w:t>
+            </w:r>
           </w:p>
         </w:tc>
         <w:tc>
@@ -1999,23 +1771,7 @@
                 <w:sz w:val="24"/>
                 <w:szCs w:val="24"/>
               </w:rPr>
-              <w:t>&lt;</w:t>
-            </w:r>
-            <w:proofErr w:type="spellStart"/>
-            <w:r>
-              <w:rPr>
-                <w:sz w:val="24"/>
-                <w:szCs w:val="24"/>
-              </w:rPr>
-              <w:t>no_especificado</w:t>
-            </w:r>
-            <w:proofErr w:type="spellEnd"/>
-            <w:r>
-              <w:rPr>
-                <w:sz w:val="24"/>
-                <w:szCs w:val="24"/>
-              </w:rPr>
-              <w:t>&gt;</w:t>
+              <w:t>&lt;no_especificado&gt;</w:t>
             </w:r>
           </w:p>
         </w:tc>
@@ -2032,7 +1788,6 @@
                 <w:szCs w:val="24"/>
               </w:rPr>
             </w:pPr>
-            <w:proofErr w:type="spellStart"/>
             <w:r>
               <w:rPr>
                 <w:sz w:val="24"/>
@@ -2040,7 +1795,6 @@
               </w:rPr>
               <w:t>int</w:t>
             </w:r>
-            <w:proofErr w:type="spellEnd"/>
           </w:p>
         </w:tc>
         <w:tc>
@@ -2061,21 +1815,7 @@
                 <w:sz w:val="24"/>
                 <w:szCs w:val="24"/>
               </w:rPr>
-              <w:t xml:space="preserve">Llave primaria que funciona como identificador único de cada </w:t>
-            </w:r>
-            <w:r>
-              <w:rPr>
-                <w:sz w:val="24"/>
-                <w:szCs w:val="24"/>
-              </w:rPr>
-              <w:t>modelo registrado de avión</w:t>
-            </w:r>
-            <w:r>
-              <w:rPr>
-                <w:sz w:val="24"/>
-                <w:szCs w:val="24"/>
-              </w:rPr>
-              <w:t>.</w:t>
+              <w:t>Llave primaria que funciona como identificador único de cada modelo registrado de avión.</w:t>
             </w:r>
           </w:p>
         </w:tc>
@@ -2141,7 +1881,6 @@
                 <w:szCs w:val="24"/>
               </w:rPr>
             </w:pPr>
-            <w:proofErr w:type="spellStart"/>
             <w:r>
               <w:rPr>
                 <w:sz w:val="24"/>
@@ -2149,7 +1888,6 @@
               </w:rPr>
               <w:t>Varchar</w:t>
             </w:r>
-            <w:proofErr w:type="spellEnd"/>
           </w:p>
         </w:tc>
         <w:tc>
@@ -2234,17 +1972,8 @@
                 <w:sz w:val="24"/>
                 <w:szCs w:val="24"/>
               </w:rPr>
-              <w:t xml:space="preserve">Tabla </w:t>
-            </w:r>
-            <w:proofErr w:type="spellStart"/>
-            <w:r>
-              <w:rPr>
-                <w:sz w:val="24"/>
-                <w:szCs w:val="24"/>
-              </w:rPr>
-              <w:t>Cliente_vuelo</w:t>
-            </w:r>
-            <w:proofErr w:type="spellEnd"/>
+              <w:t>Tabla Cliente_vuelo</w:t>
+            </w:r>
           </w:p>
         </w:tc>
         <w:tc>
@@ -2411,29 +2140,13 @@
                 <w:szCs w:val="24"/>
               </w:rPr>
             </w:pPr>
-            <w:proofErr w:type="spellStart"/>
-            <w:r>
-              <w:rPr>
-                <w:sz w:val="24"/>
-                <w:szCs w:val="24"/>
-              </w:rPr>
-              <w:t>i</w:t>
-            </w:r>
-            <w:r>
-              <w:rPr>
-                <w:sz w:val="24"/>
-                <w:szCs w:val="24"/>
-              </w:rPr>
-              <w:t>d_</w:t>
-            </w:r>
-            <w:r>
-              <w:rPr>
-                <w:sz w:val="24"/>
-                <w:szCs w:val="24"/>
-              </w:rPr>
-              <w:t>cliente</w:t>
-            </w:r>
-            <w:proofErr w:type="spellEnd"/>
+            <w:r>
+              <w:rPr>
+                <w:sz w:val="24"/>
+                <w:szCs w:val="24"/>
+              </w:rPr>
+              <w:t>id_cliente</w:t>
+            </w:r>
           </w:p>
         </w:tc>
         <w:tc>
@@ -2454,23 +2167,7 @@
                 <w:sz w:val="24"/>
                 <w:szCs w:val="24"/>
               </w:rPr>
-              <w:t>&lt;</w:t>
-            </w:r>
-            <w:proofErr w:type="spellStart"/>
-            <w:r>
-              <w:rPr>
-                <w:sz w:val="24"/>
-                <w:szCs w:val="24"/>
-              </w:rPr>
-              <w:t>no_especificado</w:t>
-            </w:r>
-            <w:proofErr w:type="spellEnd"/>
-            <w:r>
-              <w:rPr>
-                <w:sz w:val="24"/>
-                <w:szCs w:val="24"/>
-              </w:rPr>
-              <w:t>&gt;</w:t>
+              <w:t>&lt;no_especificado&gt;</w:t>
             </w:r>
           </w:p>
         </w:tc>
@@ -2487,7 +2184,6 @@
                 <w:szCs w:val="24"/>
               </w:rPr>
             </w:pPr>
-            <w:proofErr w:type="spellStart"/>
             <w:r>
               <w:rPr>
                 <w:sz w:val="24"/>
@@ -2495,7 +2191,6 @@
               </w:rPr>
               <w:t>int</w:t>
             </w:r>
-            <w:proofErr w:type="spellEnd"/>
           </w:p>
         </w:tc>
         <w:tc>
@@ -2516,21 +2211,7 @@
                 <w:sz w:val="24"/>
                 <w:szCs w:val="24"/>
               </w:rPr>
-              <w:t>Llave</w:t>
-            </w:r>
-            <w:r>
-              <w:rPr>
-                <w:sz w:val="24"/>
-                <w:szCs w:val="24"/>
-              </w:rPr>
-              <w:t xml:space="preserve"> foránea que relaciona al cliente con su vuelo comprado</w:t>
-            </w:r>
-            <w:r>
-              <w:rPr>
-                <w:sz w:val="24"/>
-                <w:szCs w:val="24"/>
-              </w:rPr>
-              <w:t>.</w:t>
+              <w:t>Llave foránea que relaciona al cliente con su vuelo comprado.</w:t>
             </w:r>
           </w:p>
         </w:tc>
@@ -2552,76 +2233,50 @@
                 <w:szCs w:val="24"/>
               </w:rPr>
             </w:pPr>
-            <w:proofErr w:type="spellStart"/>
-            <w:r>
-              <w:rPr>
-                <w:sz w:val="24"/>
-                <w:szCs w:val="24"/>
-              </w:rPr>
-              <w:t>id_</w:t>
-            </w:r>
-            <w:r>
-              <w:rPr>
-                <w:sz w:val="24"/>
-                <w:szCs w:val="24"/>
-              </w:rPr>
-              <w:t>vuelo</w:t>
-            </w:r>
-            <w:proofErr w:type="spellEnd"/>
-          </w:p>
-        </w:tc>
-        <w:tc>
-          <w:tcPr>
-            <w:tcW w:w="2207" w:type="dxa"/>
-          </w:tcPr>
-          <w:p>
-            <w:pPr>
-              <w:pStyle w:val="Sinespaciado"/>
-              <w:cnfStyle w:val="000000100000" w:firstRow="0" w:lastRow="0" w:firstColumn="0" w:lastColumn="0" w:oddVBand="0" w:evenVBand="0" w:oddHBand="1" w:evenHBand="0" w:firstRowFirstColumn="0" w:firstRowLastColumn="0" w:lastRowFirstColumn="0" w:lastRowLastColumn="0"/>
-              <w:rPr>
-                <w:sz w:val="24"/>
-                <w:szCs w:val="24"/>
-              </w:rPr>
-            </w:pPr>
-            <w:r>
-              <w:rPr>
-                <w:sz w:val="24"/>
-                <w:szCs w:val="24"/>
-              </w:rPr>
-              <w:t>&lt;</w:t>
-            </w:r>
-            <w:proofErr w:type="spellStart"/>
-            <w:r>
-              <w:rPr>
-                <w:sz w:val="24"/>
-                <w:szCs w:val="24"/>
-              </w:rPr>
-              <w:t>no_especificado</w:t>
-            </w:r>
-            <w:proofErr w:type="spellEnd"/>
-            <w:r>
-              <w:rPr>
-                <w:sz w:val="24"/>
-                <w:szCs w:val="24"/>
-              </w:rPr>
-              <w:t>&gt;</w:t>
-            </w:r>
-          </w:p>
-        </w:tc>
-        <w:tc>
-          <w:tcPr>
-            <w:tcW w:w="2207" w:type="dxa"/>
-          </w:tcPr>
-          <w:p>
-            <w:pPr>
-              <w:pStyle w:val="Sinespaciado"/>
-              <w:cnfStyle w:val="000000100000" w:firstRow="0" w:lastRow="0" w:firstColumn="0" w:lastColumn="0" w:oddVBand="0" w:evenVBand="0" w:oddHBand="1" w:evenHBand="0" w:firstRowFirstColumn="0" w:firstRowLastColumn="0" w:lastRowFirstColumn="0" w:lastRowLastColumn="0"/>
-              <w:rPr>
-                <w:sz w:val="24"/>
-                <w:szCs w:val="24"/>
-              </w:rPr>
-            </w:pPr>
-            <w:proofErr w:type="spellStart"/>
+            <w:r>
+              <w:rPr>
+                <w:sz w:val="24"/>
+                <w:szCs w:val="24"/>
+              </w:rPr>
+              <w:t>id_vuelo</w:t>
+            </w:r>
+          </w:p>
+        </w:tc>
+        <w:tc>
+          <w:tcPr>
+            <w:tcW w:w="2207" w:type="dxa"/>
+          </w:tcPr>
+          <w:p>
+            <w:pPr>
+              <w:pStyle w:val="Sinespaciado"/>
+              <w:cnfStyle w:val="000000100000" w:firstRow="0" w:lastRow="0" w:firstColumn="0" w:lastColumn="0" w:oddVBand="0" w:evenVBand="0" w:oddHBand="1" w:evenHBand="0" w:firstRowFirstColumn="0" w:firstRowLastColumn="0" w:lastRowFirstColumn="0" w:lastRowLastColumn="0"/>
+              <w:rPr>
+                <w:sz w:val="24"/>
+                <w:szCs w:val="24"/>
+              </w:rPr>
+            </w:pPr>
+            <w:r>
+              <w:rPr>
+                <w:sz w:val="24"/>
+                <w:szCs w:val="24"/>
+              </w:rPr>
+              <w:t>&lt;no_especificado&gt;</w:t>
+            </w:r>
+          </w:p>
+        </w:tc>
+        <w:tc>
+          <w:tcPr>
+            <w:tcW w:w="2207" w:type="dxa"/>
+          </w:tcPr>
+          <w:p>
+            <w:pPr>
+              <w:pStyle w:val="Sinespaciado"/>
+              <w:cnfStyle w:val="000000100000" w:firstRow="0" w:lastRow="0" w:firstColumn="0" w:lastColumn="0" w:oddVBand="0" w:evenVBand="0" w:oddHBand="1" w:evenHBand="0" w:firstRowFirstColumn="0" w:firstRowLastColumn="0" w:lastRowFirstColumn="0" w:lastRowLastColumn="0"/>
+              <w:rPr>
+                <w:sz w:val="24"/>
+                <w:szCs w:val="24"/>
+              </w:rPr>
+            </w:pPr>
             <w:r>
               <w:rPr>
                 <w:sz w:val="24"/>
@@ -2629,7 +2284,6 @@
               </w:rPr>
               <w:t>int</w:t>
             </w:r>
-            <w:proofErr w:type="spellEnd"/>
           </w:p>
         </w:tc>
         <w:tc>
@@ -2650,21 +2304,7 @@
                 <w:sz w:val="24"/>
                 <w:szCs w:val="24"/>
               </w:rPr>
-              <w:t xml:space="preserve">Llave </w:t>
-            </w:r>
-            <w:r>
-              <w:rPr>
-                <w:sz w:val="24"/>
-                <w:szCs w:val="24"/>
-              </w:rPr>
-              <w:t>foránea que relaciona al vuelo con el cliente que compró un pasaje</w:t>
-            </w:r>
-            <w:r>
-              <w:rPr>
-                <w:sz w:val="24"/>
-                <w:szCs w:val="24"/>
-              </w:rPr>
-              <w:t>.</w:t>
+              <w:t>Llave foránea que relaciona al vuelo con el cliente que compró un pasaje.</w:t>
             </w:r>
           </w:p>
         </w:tc>
@@ -2730,14 +2370,7 @@
                 <w:szCs w:val="24"/>
               </w:rPr>
               <w:lastRenderedPageBreak/>
-              <w:t xml:space="preserve">Tabla </w:t>
-            </w:r>
-            <w:r>
-              <w:rPr>
-                <w:sz w:val="24"/>
-                <w:szCs w:val="24"/>
-              </w:rPr>
-              <w:t>Empleado</w:t>
+              <w:t>Tabla Empleado</w:t>
             </w:r>
           </w:p>
         </w:tc>
@@ -2905,22 +2538,13 @@
                 <w:szCs w:val="24"/>
               </w:rPr>
             </w:pPr>
-            <w:proofErr w:type="spellStart"/>
-            <w:r>
-              <w:rPr>
-                <w:sz w:val="24"/>
-                <w:szCs w:val="24"/>
-              </w:rPr>
-              <w:t>id_</w:t>
-            </w:r>
-            <w:r>
-              <w:rPr>
-                <w:sz w:val="24"/>
-                <w:szCs w:val="24"/>
-              </w:rPr>
-              <w:t>empleado</w:t>
-            </w:r>
-            <w:proofErr w:type="spellEnd"/>
+            <w:r>
+              <w:rPr>
+                <w:sz w:val="24"/>
+                <w:szCs w:val="24"/>
+              </w:rPr>
+              <w:t>id_empleado</w:t>
+            </w:r>
           </w:p>
         </w:tc>
         <w:tc>
@@ -2941,23 +2565,7 @@
                 <w:sz w:val="24"/>
                 <w:szCs w:val="24"/>
               </w:rPr>
-              <w:t>&lt;</w:t>
-            </w:r>
-            <w:proofErr w:type="spellStart"/>
-            <w:r>
-              <w:rPr>
-                <w:sz w:val="24"/>
-                <w:szCs w:val="24"/>
-              </w:rPr>
-              <w:t>no_especificado</w:t>
-            </w:r>
-            <w:proofErr w:type="spellEnd"/>
-            <w:r>
-              <w:rPr>
-                <w:sz w:val="24"/>
-                <w:szCs w:val="24"/>
-              </w:rPr>
-              <w:t>&gt;</w:t>
+              <w:t>&lt;no_especificado&gt;</w:t>
             </w:r>
           </w:p>
         </w:tc>
@@ -2974,7 +2582,6 @@
                 <w:szCs w:val="24"/>
               </w:rPr>
             </w:pPr>
-            <w:proofErr w:type="spellStart"/>
             <w:r>
               <w:rPr>
                 <w:sz w:val="24"/>
@@ -2982,7 +2589,6 @@
               </w:rPr>
               <w:t>int</w:t>
             </w:r>
-            <w:proofErr w:type="spellEnd"/>
           </w:p>
         </w:tc>
         <w:tc>
@@ -3003,21 +2609,7 @@
                 <w:sz w:val="24"/>
                 <w:szCs w:val="24"/>
               </w:rPr>
-              <w:t xml:space="preserve">Llave primaria que funciona como identificador único de </w:t>
-            </w:r>
-            <w:r>
-              <w:rPr>
-                <w:sz w:val="24"/>
-                <w:szCs w:val="24"/>
-              </w:rPr>
-              <w:t>cada empleado</w:t>
-            </w:r>
-            <w:r>
-              <w:rPr>
-                <w:sz w:val="24"/>
-                <w:szCs w:val="24"/>
-              </w:rPr>
-              <w:t>.</w:t>
+              <w:t>Llave primaria que funciona como identificador único de cada empleado.</w:t>
             </w:r>
           </w:p>
         </w:tc>
@@ -3083,7 +2675,6 @@
                 <w:szCs w:val="24"/>
               </w:rPr>
             </w:pPr>
-            <w:proofErr w:type="spellStart"/>
             <w:r>
               <w:rPr>
                 <w:sz w:val="24"/>
@@ -3091,7 +2682,6 @@
               </w:rPr>
               <w:t>Varchar</w:t>
             </w:r>
-            <w:proofErr w:type="spellEnd"/>
           </w:p>
         </w:tc>
         <w:tc>
@@ -3112,21 +2702,7 @@
                 <w:sz w:val="24"/>
                 <w:szCs w:val="24"/>
               </w:rPr>
-              <w:t xml:space="preserve">Nombre </w:t>
-            </w:r>
-            <w:r>
-              <w:rPr>
-                <w:sz w:val="24"/>
-                <w:szCs w:val="24"/>
-              </w:rPr>
-              <w:t>y apellido del empleado</w:t>
-            </w:r>
-            <w:r>
-              <w:rPr>
-                <w:sz w:val="24"/>
-                <w:szCs w:val="24"/>
-              </w:rPr>
-              <w:t>.</w:t>
+              <w:t>Nombre y apellido del empleado.</w:t>
             </w:r>
           </w:p>
         </w:tc>
@@ -3189,7 +2765,6 @@
                 <w:szCs w:val="24"/>
               </w:rPr>
             </w:pPr>
-            <w:proofErr w:type="spellStart"/>
             <w:r>
               <w:rPr>
                 <w:sz w:val="24"/>
@@ -3197,7 +2772,6 @@
               </w:rPr>
               <w:t>Varchar</w:t>
             </w:r>
-            <w:proofErr w:type="spellEnd"/>
           </w:p>
         </w:tc>
         <w:tc>
@@ -3240,7 +2814,6 @@
                 <w:szCs w:val="24"/>
               </w:rPr>
             </w:pPr>
-            <w:proofErr w:type="spellStart"/>
             <w:r>
               <w:rPr>
                 <w:sz w:val="24"/>
@@ -3248,61 +2821,43 @@
               </w:rPr>
               <w:t>id_sueldo</w:t>
             </w:r>
-            <w:proofErr w:type="spellEnd"/>
-          </w:p>
-        </w:tc>
-        <w:tc>
-          <w:tcPr>
-            <w:tcW w:w="2207" w:type="dxa"/>
-          </w:tcPr>
-          <w:p>
-            <w:pPr>
-              <w:pStyle w:val="Sinespaciado"/>
-              <w:cnfStyle w:val="000000100000" w:firstRow="0" w:lastRow="0" w:firstColumn="0" w:lastColumn="0" w:oddVBand="0" w:evenVBand="0" w:oddHBand="1" w:evenHBand="0" w:firstRowFirstColumn="0" w:firstRowLastColumn="0" w:lastRowFirstColumn="0" w:lastRowLastColumn="0"/>
-              <w:rPr>
-                <w:sz w:val="24"/>
-                <w:szCs w:val="24"/>
-              </w:rPr>
-            </w:pPr>
-            <w:r>
-              <w:rPr>
-                <w:sz w:val="24"/>
-                <w:szCs w:val="24"/>
-              </w:rPr>
-              <w:t>&lt;</w:t>
-            </w:r>
-            <w:proofErr w:type="spellStart"/>
-            <w:r>
-              <w:rPr>
-                <w:sz w:val="24"/>
-                <w:szCs w:val="24"/>
-              </w:rPr>
-              <w:t>no_especificado</w:t>
-            </w:r>
-            <w:proofErr w:type="spellEnd"/>
-            <w:r>
-              <w:rPr>
-                <w:sz w:val="24"/>
-                <w:szCs w:val="24"/>
-              </w:rPr>
-              <w:t>&gt;</w:t>
-            </w:r>
-          </w:p>
-        </w:tc>
-        <w:tc>
-          <w:tcPr>
-            <w:tcW w:w="2207" w:type="dxa"/>
-          </w:tcPr>
-          <w:p>
-            <w:pPr>
-              <w:pStyle w:val="Sinespaciado"/>
-              <w:cnfStyle w:val="000000100000" w:firstRow="0" w:lastRow="0" w:firstColumn="0" w:lastColumn="0" w:oddVBand="0" w:evenVBand="0" w:oddHBand="1" w:evenHBand="0" w:firstRowFirstColumn="0" w:firstRowLastColumn="0" w:lastRowFirstColumn="0" w:lastRowLastColumn="0"/>
-              <w:rPr>
-                <w:sz w:val="24"/>
-                <w:szCs w:val="24"/>
-              </w:rPr>
-            </w:pPr>
-            <w:proofErr w:type="spellStart"/>
+          </w:p>
+        </w:tc>
+        <w:tc>
+          <w:tcPr>
+            <w:tcW w:w="2207" w:type="dxa"/>
+          </w:tcPr>
+          <w:p>
+            <w:pPr>
+              <w:pStyle w:val="Sinespaciado"/>
+              <w:cnfStyle w:val="000000100000" w:firstRow="0" w:lastRow="0" w:firstColumn="0" w:lastColumn="0" w:oddVBand="0" w:evenVBand="0" w:oddHBand="1" w:evenHBand="0" w:firstRowFirstColumn="0" w:firstRowLastColumn="0" w:lastRowFirstColumn="0" w:lastRowLastColumn="0"/>
+              <w:rPr>
+                <w:sz w:val="24"/>
+                <w:szCs w:val="24"/>
+              </w:rPr>
+            </w:pPr>
+            <w:r>
+              <w:rPr>
+                <w:sz w:val="24"/>
+                <w:szCs w:val="24"/>
+              </w:rPr>
+              <w:t>&lt;no_especificado&gt;</w:t>
+            </w:r>
+          </w:p>
+        </w:tc>
+        <w:tc>
+          <w:tcPr>
+            <w:tcW w:w="2207" w:type="dxa"/>
+          </w:tcPr>
+          <w:p>
+            <w:pPr>
+              <w:pStyle w:val="Sinespaciado"/>
+              <w:cnfStyle w:val="000000100000" w:firstRow="0" w:lastRow="0" w:firstColumn="0" w:lastColumn="0" w:oddVBand="0" w:evenVBand="0" w:oddHBand="1" w:evenHBand="0" w:firstRowFirstColumn="0" w:firstRowLastColumn="0" w:lastRowFirstColumn="0" w:lastRowLastColumn="0"/>
+              <w:rPr>
+                <w:sz w:val="24"/>
+                <w:szCs w:val="24"/>
+              </w:rPr>
+            </w:pPr>
             <w:r>
               <w:rPr>
                 <w:sz w:val="24"/>
@@ -3310,7 +2865,6 @@
               </w:rPr>
               <w:t>int</w:t>
             </w:r>
-            <w:proofErr w:type="spellEnd"/>
           </w:p>
         </w:tc>
         <w:tc>
@@ -3350,7 +2904,6 @@
                 <w:szCs w:val="24"/>
               </w:rPr>
             </w:pPr>
-            <w:proofErr w:type="spellStart"/>
             <w:r>
               <w:rPr>
                 <w:sz w:val="24"/>
@@ -3358,7 +2911,6 @@
               </w:rPr>
               <w:t>id_compania</w:t>
             </w:r>
-            <w:proofErr w:type="spellEnd"/>
           </w:p>
         </w:tc>
         <w:tc>
@@ -3379,23 +2931,7 @@
                 <w:sz w:val="24"/>
                 <w:szCs w:val="24"/>
               </w:rPr>
-              <w:t>&lt;</w:t>
-            </w:r>
-            <w:proofErr w:type="spellStart"/>
-            <w:r>
-              <w:rPr>
-                <w:sz w:val="24"/>
-                <w:szCs w:val="24"/>
-              </w:rPr>
-              <w:t>no_especificado</w:t>
-            </w:r>
-            <w:proofErr w:type="spellEnd"/>
-            <w:r>
-              <w:rPr>
-                <w:sz w:val="24"/>
-                <w:szCs w:val="24"/>
-              </w:rPr>
-              <w:t>&gt;</w:t>
+              <w:t>&lt;no_especificado&gt;</w:t>
             </w:r>
           </w:p>
         </w:tc>
@@ -3412,7 +2948,6 @@
                 <w:szCs w:val="24"/>
               </w:rPr>
             </w:pPr>
-            <w:proofErr w:type="spellStart"/>
             <w:r>
               <w:rPr>
                 <w:sz w:val="24"/>
@@ -3420,7 +2955,6 @@
               </w:rPr>
               <w:t>int</w:t>
             </w:r>
-            <w:proofErr w:type="spellEnd"/>
           </w:p>
         </w:tc>
         <w:tc>
@@ -3505,14 +3039,7 @@
                 <w:sz w:val="24"/>
                 <w:szCs w:val="24"/>
               </w:rPr>
-              <w:t xml:space="preserve">Tabla </w:t>
-            </w:r>
-            <w:r>
-              <w:rPr>
-                <w:sz w:val="24"/>
-                <w:szCs w:val="24"/>
-              </w:rPr>
-              <w:t>Sueldo</w:t>
+              <w:t>Tabla Sueldo</w:t>
             </w:r>
           </w:p>
         </w:tc>
@@ -3680,7 +3207,6 @@
                 <w:szCs w:val="24"/>
               </w:rPr>
             </w:pPr>
-            <w:proofErr w:type="spellStart"/>
             <w:r>
               <w:rPr>
                 <w:sz w:val="24"/>
@@ -3695,7 +3221,6 @@
               </w:rPr>
               <w:t>sueldo</w:t>
             </w:r>
-            <w:proofErr w:type="spellEnd"/>
           </w:p>
         </w:tc>
         <w:tc>
@@ -3716,23 +3241,7 @@
                 <w:sz w:val="24"/>
                 <w:szCs w:val="24"/>
               </w:rPr>
-              <w:t>&lt;</w:t>
-            </w:r>
-            <w:proofErr w:type="spellStart"/>
-            <w:r>
-              <w:rPr>
-                <w:sz w:val="24"/>
-                <w:szCs w:val="24"/>
-              </w:rPr>
-              <w:t>no_especificado</w:t>
-            </w:r>
-            <w:proofErr w:type="spellEnd"/>
-            <w:r>
-              <w:rPr>
-                <w:sz w:val="24"/>
-                <w:szCs w:val="24"/>
-              </w:rPr>
-              <w:t>&gt;</w:t>
+              <w:t>&lt;no_especificado&gt;</w:t>
             </w:r>
           </w:p>
         </w:tc>
@@ -3749,7 +3258,6 @@
                 <w:szCs w:val="24"/>
               </w:rPr>
             </w:pPr>
-            <w:proofErr w:type="spellStart"/>
             <w:r>
               <w:rPr>
                 <w:sz w:val="24"/>
@@ -3757,7 +3265,6 @@
               </w:rPr>
               <w:t>int</w:t>
             </w:r>
-            <w:proofErr w:type="spellEnd"/>
           </w:p>
         </w:tc>
         <w:tc>
@@ -3834,40 +3341,23 @@
                 <w:sz w:val="24"/>
                 <w:szCs w:val="24"/>
               </w:rPr>
-              <w:t>&lt;</w:t>
-            </w:r>
-            <w:proofErr w:type="spellStart"/>
-            <w:r>
-              <w:rPr>
-                <w:sz w:val="24"/>
-                <w:szCs w:val="24"/>
-              </w:rPr>
-              <w:t>no_especificado</w:t>
-            </w:r>
-            <w:proofErr w:type="spellEnd"/>
-            <w:r>
-              <w:rPr>
-                <w:sz w:val="24"/>
-                <w:szCs w:val="24"/>
-              </w:rPr>
-              <w:t>&gt;</w:t>
-            </w:r>
-          </w:p>
-        </w:tc>
-        <w:tc>
-          <w:tcPr>
-            <w:tcW w:w="2207" w:type="dxa"/>
-          </w:tcPr>
-          <w:p>
-            <w:pPr>
-              <w:pStyle w:val="Sinespaciado"/>
-              <w:cnfStyle w:val="000000100000" w:firstRow="0" w:lastRow="0" w:firstColumn="0" w:lastColumn="0" w:oddVBand="0" w:evenVBand="0" w:oddHBand="1" w:evenHBand="0" w:firstRowFirstColumn="0" w:firstRowLastColumn="0" w:lastRowFirstColumn="0" w:lastRowLastColumn="0"/>
-              <w:rPr>
-                <w:sz w:val="24"/>
-                <w:szCs w:val="24"/>
-              </w:rPr>
-            </w:pPr>
-            <w:proofErr w:type="spellStart"/>
+              <w:t>&lt;no_especificado&gt;</w:t>
+            </w:r>
+          </w:p>
+        </w:tc>
+        <w:tc>
+          <w:tcPr>
+            <w:tcW w:w="2207" w:type="dxa"/>
+          </w:tcPr>
+          <w:p>
+            <w:pPr>
+              <w:pStyle w:val="Sinespaciado"/>
+              <w:cnfStyle w:val="000000100000" w:firstRow="0" w:lastRow="0" w:firstColumn="0" w:lastColumn="0" w:oddVBand="0" w:evenVBand="0" w:oddHBand="1" w:evenHBand="0" w:firstRowFirstColumn="0" w:firstRowLastColumn="0" w:lastRowFirstColumn="0" w:lastRowLastColumn="0"/>
+              <w:rPr>
+                <w:sz w:val="24"/>
+                <w:szCs w:val="24"/>
+              </w:rPr>
+            </w:pPr>
             <w:r>
               <w:rPr>
                 <w:sz w:val="24"/>
@@ -3875,7 +3365,6 @@
               </w:rPr>
               <w:t>int</w:t>
             </w:r>
-            <w:proofErr w:type="spellEnd"/>
           </w:p>
         </w:tc>
         <w:tc>
@@ -3922,7 +3411,6 @@
                 <w:szCs w:val="24"/>
               </w:rPr>
             </w:pPr>
-            <w:proofErr w:type="spellStart"/>
             <w:r>
               <w:rPr>
                 <w:sz w:val="24"/>
@@ -3930,7 +3418,6 @@
               </w:rPr>
               <w:t>fecha_inscrito</w:t>
             </w:r>
-            <w:proofErr w:type="spellEnd"/>
           </w:p>
         </w:tc>
         <w:tc>
@@ -3951,23 +3438,7 @@
                 <w:sz w:val="24"/>
                 <w:szCs w:val="24"/>
               </w:rPr>
-              <w:t>&lt;</w:t>
-            </w:r>
-            <w:proofErr w:type="spellStart"/>
-            <w:r>
-              <w:rPr>
-                <w:sz w:val="24"/>
-                <w:szCs w:val="24"/>
-              </w:rPr>
-              <w:t>no_especificado</w:t>
-            </w:r>
-            <w:proofErr w:type="spellEnd"/>
-            <w:r>
-              <w:rPr>
-                <w:sz w:val="24"/>
-                <w:szCs w:val="24"/>
-              </w:rPr>
-              <w:t>&gt;</w:t>
+              <w:t>&lt;no_especificado&gt;</w:t>
             </w:r>
           </w:p>
         </w:tc>
@@ -4061,17 +3532,8 @@
                 <w:sz w:val="24"/>
                 <w:szCs w:val="24"/>
               </w:rPr>
-              <w:t xml:space="preserve">Tabla </w:t>
-            </w:r>
-            <w:proofErr w:type="spellStart"/>
-            <w:r>
-              <w:rPr>
-                <w:sz w:val="24"/>
-                <w:szCs w:val="24"/>
-              </w:rPr>
-              <w:t>Emp_vuelo</w:t>
-            </w:r>
-            <w:proofErr w:type="spellEnd"/>
+              <w:t>Tabla Emp_vuelo</w:t>
+            </w:r>
           </w:p>
         </w:tc>
         <w:tc>
@@ -4238,22 +3700,13 @@
                 <w:szCs w:val="24"/>
               </w:rPr>
             </w:pPr>
-            <w:proofErr w:type="spellStart"/>
-            <w:r>
-              <w:rPr>
-                <w:sz w:val="24"/>
-                <w:szCs w:val="24"/>
-              </w:rPr>
-              <w:t>id_</w:t>
-            </w:r>
-            <w:r>
-              <w:rPr>
-                <w:sz w:val="24"/>
-                <w:szCs w:val="24"/>
-              </w:rPr>
-              <w:t>vuelo</w:t>
-            </w:r>
-            <w:proofErr w:type="spellEnd"/>
+            <w:r>
+              <w:rPr>
+                <w:sz w:val="24"/>
+                <w:szCs w:val="24"/>
+              </w:rPr>
+              <w:t>id_vuelo</w:t>
+            </w:r>
           </w:p>
         </w:tc>
         <w:tc>
@@ -4274,23 +3727,7 @@
                 <w:sz w:val="24"/>
                 <w:szCs w:val="24"/>
               </w:rPr>
-              <w:t>&lt;</w:t>
-            </w:r>
-            <w:proofErr w:type="spellStart"/>
-            <w:r>
-              <w:rPr>
-                <w:sz w:val="24"/>
-                <w:szCs w:val="24"/>
-              </w:rPr>
-              <w:t>no_especificado</w:t>
-            </w:r>
-            <w:proofErr w:type="spellEnd"/>
-            <w:r>
-              <w:rPr>
-                <w:sz w:val="24"/>
-                <w:szCs w:val="24"/>
-              </w:rPr>
-              <w:t>&gt;</w:t>
+              <w:t>&lt;no_especificado&gt;</w:t>
             </w:r>
           </w:p>
         </w:tc>
@@ -4307,7 +3744,6 @@
                 <w:szCs w:val="24"/>
               </w:rPr>
             </w:pPr>
-            <w:proofErr w:type="spellStart"/>
             <w:r>
               <w:rPr>
                 <w:sz w:val="24"/>
@@ -4315,7 +3751,6 @@
               </w:rPr>
               <w:t>int</w:t>
             </w:r>
-            <w:proofErr w:type="spellEnd"/>
           </w:p>
         </w:tc>
         <w:tc>
@@ -4336,21 +3771,7 @@
                 <w:sz w:val="24"/>
                 <w:szCs w:val="24"/>
               </w:rPr>
-              <w:t xml:space="preserve">Llave </w:t>
-            </w:r>
-            <w:r>
-              <w:rPr>
-                <w:sz w:val="24"/>
-                <w:szCs w:val="24"/>
-              </w:rPr>
-              <w:t>foránea que relaciona al vuelo con sus respectivos empleados</w:t>
-            </w:r>
-            <w:r>
-              <w:rPr>
-                <w:sz w:val="24"/>
-                <w:szCs w:val="24"/>
-              </w:rPr>
-              <w:t>.</w:t>
+              <w:t>Llave foránea que relaciona al vuelo con sus respectivos empleados.</w:t>
             </w:r>
           </w:p>
         </w:tc>
@@ -4372,76 +3793,50 @@
                 <w:szCs w:val="24"/>
               </w:rPr>
             </w:pPr>
-            <w:proofErr w:type="spellStart"/>
-            <w:r>
-              <w:rPr>
-                <w:sz w:val="24"/>
-                <w:szCs w:val="24"/>
-              </w:rPr>
-              <w:t>id_</w:t>
-            </w:r>
-            <w:r>
-              <w:rPr>
-                <w:sz w:val="24"/>
-                <w:szCs w:val="24"/>
-              </w:rPr>
-              <w:t>empleado</w:t>
-            </w:r>
-            <w:proofErr w:type="spellEnd"/>
-          </w:p>
-        </w:tc>
-        <w:tc>
-          <w:tcPr>
-            <w:tcW w:w="2207" w:type="dxa"/>
-          </w:tcPr>
-          <w:p>
-            <w:pPr>
-              <w:pStyle w:val="Sinespaciado"/>
-              <w:cnfStyle w:val="000000100000" w:firstRow="0" w:lastRow="0" w:firstColumn="0" w:lastColumn="0" w:oddVBand="0" w:evenVBand="0" w:oddHBand="1" w:evenHBand="0" w:firstRowFirstColumn="0" w:firstRowLastColumn="0" w:lastRowFirstColumn="0" w:lastRowLastColumn="0"/>
-              <w:rPr>
-                <w:sz w:val="24"/>
-                <w:szCs w:val="24"/>
-              </w:rPr>
-            </w:pPr>
-            <w:r>
-              <w:rPr>
-                <w:sz w:val="24"/>
-                <w:szCs w:val="24"/>
-              </w:rPr>
-              <w:t>&lt;</w:t>
-            </w:r>
-            <w:proofErr w:type="spellStart"/>
-            <w:r>
-              <w:rPr>
-                <w:sz w:val="24"/>
-                <w:szCs w:val="24"/>
-              </w:rPr>
-              <w:t>no_especificado</w:t>
-            </w:r>
-            <w:proofErr w:type="spellEnd"/>
-            <w:r>
-              <w:rPr>
-                <w:sz w:val="24"/>
-                <w:szCs w:val="24"/>
-              </w:rPr>
-              <w:t>&gt;</w:t>
-            </w:r>
-          </w:p>
-        </w:tc>
-        <w:tc>
-          <w:tcPr>
-            <w:tcW w:w="2207" w:type="dxa"/>
-          </w:tcPr>
-          <w:p>
-            <w:pPr>
-              <w:pStyle w:val="Sinespaciado"/>
-              <w:cnfStyle w:val="000000100000" w:firstRow="0" w:lastRow="0" w:firstColumn="0" w:lastColumn="0" w:oddVBand="0" w:evenVBand="0" w:oddHBand="1" w:evenHBand="0" w:firstRowFirstColumn="0" w:firstRowLastColumn="0" w:lastRowFirstColumn="0" w:lastRowLastColumn="0"/>
-              <w:rPr>
-                <w:sz w:val="24"/>
-                <w:szCs w:val="24"/>
-              </w:rPr>
-            </w:pPr>
-            <w:proofErr w:type="spellStart"/>
+            <w:r>
+              <w:rPr>
+                <w:sz w:val="24"/>
+                <w:szCs w:val="24"/>
+              </w:rPr>
+              <w:t>id_empleado</w:t>
+            </w:r>
+          </w:p>
+        </w:tc>
+        <w:tc>
+          <w:tcPr>
+            <w:tcW w:w="2207" w:type="dxa"/>
+          </w:tcPr>
+          <w:p>
+            <w:pPr>
+              <w:pStyle w:val="Sinespaciado"/>
+              <w:cnfStyle w:val="000000100000" w:firstRow="0" w:lastRow="0" w:firstColumn="0" w:lastColumn="0" w:oddVBand="0" w:evenVBand="0" w:oddHBand="1" w:evenHBand="0" w:firstRowFirstColumn="0" w:firstRowLastColumn="0" w:lastRowFirstColumn="0" w:lastRowLastColumn="0"/>
+              <w:rPr>
+                <w:sz w:val="24"/>
+                <w:szCs w:val="24"/>
+              </w:rPr>
+            </w:pPr>
+            <w:r>
+              <w:rPr>
+                <w:sz w:val="24"/>
+                <w:szCs w:val="24"/>
+              </w:rPr>
+              <w:t>&lt;no_especificado&gt;</w:t>
+            </w:r>
+          </w:p>
+        </w:tc>
+        <w:tc>
+          <w:tcPr>
+            <w:tcW w:w="2207" w:type="dxa"/>
+          </w:tcPr>
+          <w:p>
+            <w:pPr>
+              <w:pStyle w:val="Sinespaciado"/>
+              <w:cnfStyle w:val="000000100000" w:firstRow="0" w:lastRow="0" w:firstColumn="0" w:lastColumn="0" w:oddVBand="0" w:evenVBand="0" w:oddHBand="1" w:evenHBand="0" w:firstRowFirstColumn="0" w:firstRowLastColumn="0" w:lastRowFirstColumn="0" w:lastRowLastColumn="0"/>
+              <w:rPr>
+                <w:sz w:val="24"/>
+                <w:szCs w:val="24"/>
+              </w:rPr>
+            </w:pPr>
             <w:r>
               <w:rPr>
                 <w:sz w:val="24"/>
@@ -4449,7 +3844,6 @@
               </w:rPr>
               <w:t>int</w:t>
             </w:r>
-            <w:proofErr w:type="spellEnd"/>
           </w:p>
         </w:tc>
         <w:tc>
@@ -4470,77 +3864,7 @@
                 <w:sz w:val="24"/>
                 <w:szCs w:val="24"/>
               </w:rPr>
-              <w:t>Llave foránea que relaciona a</w:t>
-            </w:r>
-            <w:r>
-              <w:rPr>
-                <w:sz w:val="24"/>
-                <w:szCs w:val="24"/>
-              </w:rPr>
-              <w:t xml:space="preserve"> los</w:t>
-            </w:r>
-            <w:r>
-              <w:rPr>
-                <w:sz w:val="24"/>
-                <w:szCs w:val="24"/>
-              </w:rPr>
-              <w:t xml:space="preserve"> empleado</w:t>
-            </w:r>
-            <w:r>
-              <w:rPr>
-                <w:sz w:val="24"/>
-                <w:szCs w:val="24"/>
-              </w:rPr>
-              <w:t>s</w:t>
-            </w:r>
-            <w:r>
-              <w:rPr>
-                <w:sz w:val="24"/>
-                <w:szCs w:val="24"/>
-              </w:rPr>
-              <w:t xml:space="preserve"> con su</w:t>
-            </w:r>
-            <w:r>
-              <w:rPr>
-                <w:sz w:val="24"/>
-                <w:szCs w:val="24"/>
-              </w:rPr>
-              <w:t>s</w:t>
-            </w:r>
-            <w:r>
-              <w:rPr>
-                <w:sz w:val="24"/>
-                <w:szCs w:val="24"/>
-              </w:rPr>
-              <w:t xml:space="preserve"> respectivo</w:t>
-            </w:r>
-            <w:r>
-              <w:rPr>
-                <w:sz w:val="24"/>
-                <w:szCs w:val="24"/>
-              </w:rPr>
-              <w:t>s</w:t>
-            </w:r>
-            <w:r>
-              <w:rPr>
-                <w:sz w:val="24"/>
-                <w:szCs w:val="24"/>
-              </w:rPr>
-              <w:t xml:space="preserve"> vuelo</w:t>
-            </w:r>
-            <w:r>
-              <w:rPr>
-                <w:sz w:val="24"/>
-                <w:szCs w:val="24"/>
-              </w:rPr>
-              <w:t>s</w:t>
-            </w:r>
-            <w:r>
-              <w:rPr>
-                <w:sz w:val="24"/>
-                <w:szCs w:val="24"/>
-              </w:rPr>
-              <w:t>.</w:t>
+              <w:t>Llave foránea que relaciona a los empleados con sus respectivos vuelos.</w:t>
             </w:r>
           </w:p>
         </w:tc>
@@ -4590,21 +3914,7 @@
                 <w:sz w:val="24"/>
                 <w:szCs w:val="24"/>
               </w:rPr>
-              <w:t xml:space="preserve">Tabla </w:t>
-            </w:r>
-            <w:r>
-              <w:rPr>
-                <w:sz w:val="24"/>
-                <w:szCs w:val="24"/>
-              </w:rPr>
-              <w:t>V</w:t>
-            </w:r>
-            <w:r>
-              <w:rPr>
-                <w:sz w:val="24"/>
-                <w:szCs w:val="24"/>
-              </w:rPr>
-              <w:t>uelo</w:t>
+              <w:t>Tabla Vuelo</w:t>
             </w:r>
           </w:p>
         </w:tc>
@@ -4772,7 +4082,6 @@
                 <w:szCs w:val="24"/>
               </w:rPr>
             </w:pPr>
-            <w:proofErr w:type="spellStart"/>
             <w:r>
               <w:rPr>
                 <w:sz w:val="24"/>
@@ -4780,7 +4089,6 @@
               </w:rPr>
               <w:t>id_vuelo</w:t>
             </w:r>
-            <w:proofErr w:type="spellEnd"/>
           </w:p>
         </w:tc>
         <w:tc>
@@ -4801,23 +4109,7 @@
                 <w:sz w:val="24"/>
                 <w:szCs w:val="24"/>
               </w:rPr>
-              <w:t>&lt;</w:t>
-            </w:r>
-            <w:proofErr w:type="spellStart"/>
-            <w:r>
-              <w:rPr>
-                <w:sz w:val="24"/>
-                <w:szCs w:val="24"/>
-              </w:rPr>
-              <w:t>no_especificado</w:t>
-            </w:r>
-            <w:proofErr w:type="spellEnd"/>
-            <w:r>
-              <w:rPr>
-                <w:sz w:val="24"/>
-                <w:szCs w:val="24"/>
-              </w:rPr>
-              <w:t>&gt;</w:t>
+              <w:t>&lt;no_especificado&gt;</w:t>
             </w:r>
           </w:p>
         </w:tc>
@@ -4834,7 +4126,6 @@
                 <w:szCs w:val="24"/>
               </w:rPr>
             </w:pPr>
-            <w:proofErr w:type="spellStart"/>
             <w:r>
               <w:rPr>
                 <w:sz w:val="24"/>
@@ -4842,7 +4133,6 @@
               </w:rPr>
               <w:t>int</w:t>
             </w:r>
-            <w:proofErr w:type="spellEnd"/>
           </w:p>
         </w:tc>
         <w:tc>
@@ -4899,76 +4189,50 @@
                 <w:szCs w:val="24"/>
               </w:rPr>
             </w:pPr>
-            <w:proofErr w:type="spellStart"/>
-            <w:r>
-              <w:rPr>
-                <w:sz w:val="24"/>
-                <w:szCs w:val="24"/>
-              </w:rPr>
-              <w:t>id_</w:t>
-            </w:r>
-            <w:r>
-              <w:rPr>
-                <w:sz w:val="24"/>
-                <w:szCs w:val="24"/>
-              </w:rPr>
-              <w:t>compania</w:t>
-            </w:r>
-            <w:proofErr w:type="spellEnd"/>
-          </w:p>
-        </w:tc>
-        <w:tc>
-          <w:tcPr>
-            <w:tcW w:w="2207" w:type="dxa"/>
-          </w:tcPr>
-          <w:p>
-            <w:pPr>
-              <w:pStyle w:val="Sinespaciado"/>
-              <w:cnfStyle w:val="000000100000" w:firstRow="0" w:lastRow="0" w:firstColumn="0" w:lastColumn="0" w:oddVBand="0" w:evenVBand="0" w:oddHBand="1" w:evenHBand="0" w:firstRowFirstColumn="0" w:firstRowLastColumn="0" w:lastRowFirstColumn="0" w:lastRowLastColumn="0"/>
-              <w:rPr>
-                <w:sz w:val="24"/>
-                <w:szCs w:val="24"/>
-              </w:rPr>
-            </w:pPr>
-            <w:r>
-              <w:rPr>
-                <w:sz w:val="24"/>
-                <w:szCs w:val="24"/>
-              </w:rPr>
-              <w:t>&lt;</w:t>
-            </w:r>
-            <w:proofErr w:type="spellStart"/>
-            <w:r>
-              <w:rPr>
-                <w:sz w:val="24"/>
-                <w:szCs w:val="24"/>
-              </w:rPr>
-              <w:t>no_especificado</w:t>
-            </w:r>
-            <w:proofErr w:type="spellEnd"/>
-            <w:r>
-              <w:rPr>
-                <w:sz w:val="24"/>
-                <w:szCs w:val="24"/>
-              </w:rPr>
-              <w:t>&gt;</w:t>
-            </w:r>
-          </w:p>
-        </w:tc>
-        <w:tc>
-          <w:tcPr>
-            <w:tcW w:w="2207" w:type="dxa"/>
-          </w:tcPr>
-          <w:p>
-            <w:pPr>
-              <w:pStyle w:val="Sinespaciado"/>
-              <w:cnfStyle w:val="000000100000" w:firstRow="0" w:lastRow="0" w:firstColumn="0" w:lastColumn="0" w:oddVBand="0" w:evenVBand="0" w:oddHBand="1" w:evenHBand="0" w:firstRowFirstColumn="0" w:firstRowLastColumn="0" w:lastRowFirstColumn="0" w:lastRowLastColumn="0"/>
-              <w:rPr>
-                <w:sz w:val="24"/>
-                <w:szCs w:val="24"/>
-              </w:rPr>
-            </w:pPr>
-            <w:proofErr w:type="spellStart"/>
+            <w:r>
+              <w:rPr>
+                <w:sz w:val="24"/>
+                <w:szCs w:val="24"/>
+              </w:rPr>
+              <w:t>id_compania</w:t>
+            </w:r>
+          </w:p>
+        </w:tc>
+        <w:tc>
+          <w:tcPr>
+            <w:tcW w:w="2207" w:type="dxa"/>
+          </w:tcPr>
+          <w:p>
+            <w:pPr>
+              <w:pStyle w:val="Sinespaciado"/>
+              <w:cnfStyle w:val="000000100000" w:firstRow="0" w:lastRow="0" w:firstColumn="0" w:lastColumn="0" w:oddVBand="0" w:evenVBand="0" w:oddHBand="1" w:evenHBand="0" w:firstRowFirstColumn="0" w:firstRowLastColumn="0" w:lastRowFirstColumn="0" w:lastRowLastColumn="0"/>
+              <w:rPr>
+                <w:sz w:val="24"/>
+                <w:szCs w:val="24"/>
+              </w:rPr>
+            </w:pPr>
+            <w:r>
+              <w:rPr>
+                <w:sz w:val="24"/>
+                <w:szCs w:val="24"/>
+              </w:rPr>
+              <w:t>&lt;no_especificado&gt;</w:t>
+            </w:r>
+          </w:p>
+        </w:tc>
+        <w:tc>
+          <w:tcPr>
+            <w:tcW w:w="2207" w:type="dxa"/>
+          </w:tcPr>
+          <w:p>
+            <w:pPr>
+              <w:pStyle w:val="Sinespaciado"/>
+              <w:cnfStyle w:val="000000100000" w:firstRow="0" w:lastRow="0" w:firstColumn="0" w:lastColumn="0" w:oddVBand="0" w:evenVBand="0" w:oddHBand="1" w:evenHBand="0" w:firstRowFirstColumn="0" w:firstRowLastColumn="0" w:lastRowFirstColumn="0" w:lastRowLastColumn="0"/>
+              <w:rPr>
+                <w:sz w:val="24"/>
+                <w:szCs w:val="24"/>
+              </w:rPr>
+            </w:pPr>
             <w:r>
               <w:rPr>
                 <w:sz w:val="24"/>
@@ -4976,7 +4240,6 @@
               </w:rPr>
               <w:t>int</w:t>
             </w:r>
-            <w:proofErr w:type="spellEnd"/>
           </w:p>
         </w:tc>
         <w:tc>
@@ -5061,14 +4324,7 @@
                 <w:sz w:val="24"/>
                 <w:szCs w:val="24"/>
               </w:rPr>
-              <w:t xml:space="preserve">Tabla </w:t>
-            </w:r>
-            <w:r>
-              <w:rPr>
-                <w:sz w:val="24"/>
-                <w:szCs w:val="24"/>
-              </w:rPr>
-              <w:t>Pasaje</w:t>
+              <w:t>Tabla Pasaje</w:t>
             </w:r>
           </w:p>
         </w:tc>
@@ -5236,22 +4492,13 @@
                 <w:szCs w:val="24"/>
               </w:rPr>
             </w:pPr>
-            <w:proofErr w:type="spellStart"/>
-            <w:r>
-              <w:rPr>
-                <w:sz w:val="24"/>
-                <w:szCs w:val="24"/>
-              </w:rPr>
-              <w:t>id_</w:t>
-            </w:r>
-            <w:r>
-              <w:rPr>
-                <w:sz w:val="24"/>
-                <w:szCs w:val="24"/>
-              </w:rPr>
-              <w:t>pasaje</w:t>
-            </w:r>
-            <w:proofErr w:type="spellEnd"/>
+            <w:r>
+              <w:rPr>
+                <w:sz w:val="24"/>
+                <w:szCs w:val="24"/>
+              </w:rPr>
+              <w:t>id_pasaje</w:t>
+            </w:r>
           </w:p>
         </w:tc>
         <w:tc>
@@ -5272,23 +4519,7 @@
                 <w:sz w:val="24"/>
                 <w:szCs w:val="24"/>
               </w:rPr>
-              <w:t>&lt;</w:t>
-            </w:r>
-            <w:proofErr w:type="spellStart"/>
-            <w:r>
-              <w:rPr>
-                <w:sz w:val="24"/>
-                <w:szCs w:val="24"/>
-              </w:rPr>
-              <w:t>no_especificado</w:t>
-            </w:r>
-            <w:proofErr w:type="spellEnd"/>
-            <w:r>
-              <w:rPr>
-                <w:sz w:val="24"/>
-                <w:szCs w:val="24"/>
-              </w:rPr>
-              <w:t>&gt;</w:t>
+              <w:t>&lt;no_especificado&gt;</w:t>
             </w:r>
           </w:p>
         </w:tc>
@@ -5305,7 +4536,6 @@
                 <w:szCs w:val="24"/>
               </w:rPr>
             </w:pPr>
-            <w:proofErr w:type="spellStart"/>
             <w:r>
               <w:rPr>
                 <w:sz w:val="24"/>
@@ -5313,7 +4543,6 @@
               </w:rPr>
               <w:t>int</w:t>
             </w:r>
-            <w:proofErr w:type="spellEnd"/>
           </w:p>
         </w:tc>
         <w:tc>
@@ -5334,21 +4563,7 @@
                 <w:sz w:val="24"/>
                 <w:szCs w:val="24"/>
               </w:rPr>
-              <w:t xml:space="preserve">Llave primaria que funciona como identificador único </w:t>
-            </w:r>
-            <w:r>
-              <w:rPr>
-                <w:sz w:val="24"/>
-                <w:szCs w:val="24"/>
-              </w:rPr>
-              <w:t>pasaje vendido</w:t>
-            </w:r>
-            <w:r>
-              <w:rPr>
-                <w:sz w:val="24"/>
-                <w:szCs w:val="24"/>
-              </w:rPr>
-              <w:t>.</w:t>
+              <w:t>Llave primaria que funciona como identificador único pasaje vendido.</w:t>
             </w:r>
           </w:p>
         </w:tc>
@@ -5441,21 +4656,7 @@
                 <w:sz w:val="24"/>
                 <w:szCs w:val="24"/>
               </w:rPr>
-              <w:t xml:space="preserve">Fecha de </w:t>
-            </w:r>
-            <w:r>
-              <w:rPr>
-                <w:sz w:val="24"/>
-                <w:szCs w:val="24"/>
-              </w:rPr>
-              <w:t>en la que se realiza el vuelo</w:t>
-            </w:r>
-            <w:r>
-              <w:rPr>
-                <w:sz w:val="24"/>
-                <w:szCs w:val="24"/>
-              </w:rPr>
-              <w:t>.</w:t>
+              <w:t>Fecha de en la que se realiza el vuelo.</w:t>
             </w:r>
           </w:p>
         </w:tc>
@@ -5518,7 +4719,6 @@
                 <w:szCs w:val="24"/>
               </w:rPr>
             </w:pPr>
-            <w:proofErr w:type="spellStart"/>
             <w:r>
               <w:rPr>
                 <w:sz w:val="24"/>
@@ -5526,7 +4726,6 @@
               </w:rPr>
               <w:t>Varchar</w:t>
             </w:r>
-            <w:proofErr w:type="spellEnd"/>
           </w:p>
         </w:tc>
         <w:tc>
@@ -5547,14 +4746,7 @@
                 <w:sz w:val="24"/>
                 <w:szCs w:val="24"/>
               </w:rPr>
-              <w:t>Destino final del vuelo</w:t>
-            </w:r>
-            <w:r>
-              <w:rPr>
-                <w:sz w:val="24"/>
-                <w:szCs w:val="24"/>
-              </w:rPr>
-              <w:t>.</w:t>
+              <w:t>Destino final del vuelo.</w:t>
             </w:r>
           </w:p>
         </w:tc>
@@ -5576,76 +4768,50 @@
                 <w:szCs w:val="24"/>
               </w:rPr>
             </w:pPr>
-            <w:proofErr w:type="spellStart"/>
-            <w:r>
-              <w:rPr>
-                <w:sz w:val="24"/>
-                <w:szCs w:val="24"/>
-              </w:rPr>
-              <w:t>id_s</w:t>
-            </w:r>
-            <w:r>
-              <w:rPr>
-                <w:sz w:val="24"/>
-                <w:szCs w:val="24"/>
-              </w:rPr>
-              <w:t>eccion</w:t>
-            </w:r>
-            <w:proofErr w:type="spellEnd"/>
-          </w:p>
-        </w:tc>
-        <w:tc>
-          <w:tcPr>
-            <w:tcW w:w="2207" w:type="dxa"/>
-          </w:tcPr>
-          <w:p>
-            <w:pPr>
-              <w:pStyle w:val="Sinespaciado"/>
-              <w:cnfStyle w:val="000000100000" w:firstRow="0" w:lastRow="0" w:firstColumn="0" w:lastColumn="0" w:oddVBand="0" w:evenVBand="0" w:oddHBand="1" w:evenHBand="0" w:firstRowFirstColumn="0" w:firstRowLastColumn="0" w:lastRowFirstColumn="0" w:lastRowLastColumn="0"/>
-              <w:rPr>
-                <w:sz w:val="24"/>
-                <w:szCs w:val="24"/>
-              </w:rPr>
-            </w:pPr>
-            <w:r>
-              <w:rPr>
-                <w:sz w:val="24"/>
-                <w:szCs w:val="24"/>
-              </w:rPr>
-              <w:t>&lt;</w:t>
-            </w:r>
-            <w:proofErr w:type="spellStart"/>
-            <w:r>
-              <w:rPr>
-                <w:sz w:val="24"/>
-                <w:szCs w:val="24"/>
-              </w:rPr>
-              <w:t>no_especificado</w:t>
-            </w:r>
-            <w:proofErr w:type="spellEnd"/>
-            <w:r>
-              <w:rPr>
-                <w:sz w:val="24"/>
-                <w:szCs w:val="24"/>
-              </w:rPr>
-              <w:t>&gt;</w:t>
-            </w:r>
-          </w:p>
-        </w:tc>
-        <w:tc>
-          <w:tcPr>
-            <w:tcW w:w="2207" w:type="dxa"/>
-          </w:tcPr>
-          <w:p>
-            <w:pPr>
-              <w:pStyle w:val="Sinespaciado"/>
-              <w:cnfStyle w:val="000000100000" w:firstRow="0" w:lastRow="0" w:firstColumn="0" w:lastColumn="0" w:oddVBand="0" w:evenVBand="0" w:oddHBand="1" w:evenHBand="0" w:firstRowFirstColumn="0" w:firstRowLastColumn="0" w:lastRowFirstColumn="0" w:lastRowLastColumn="0"/>
-              <w:rPr>
-                <w:sz w:val="24"/>
-                <w:szCs w:val="24"/>
-              </w:rPr>
-            </w:pPr>
-            <w:proofErr w:type="spellStart"/>
+            <w:r>
+              <w:rPr>
+                <w:sz w:val="24"/>
+                <w:szCs w:val="24"/>
+              </w:rPr>
+              <w:t>id_seccion</w:t>
+            </w:r>
+          </w:p>
+        </w:tc>
+        <w:tc>
+          <w:tcPr>
+            <w:tcW w:w="2207" w:type="dxa"/>
+          </w:tcPr>
+          <w:p>
+            <w:pPr>
+              <w:pStyle w:val="Sinespaciado"/>
+              <w:cnfStyle w:val="000000100000" w:firstRow="0" w:lastRow="0" w:firstColumn="0" w:lastColumn="0" w:oddVBand="0" w:evenVBand="0" w:oddHBand="1" w:evenHBand="0" w:firstRowFirstColumn="0" w:firstRowLastColumn="0" w:lastRowFirstColumn="0" w:lastRowLastColumn="0"/>
+              <w:rPr>
+                <w:sz w:val="24"/>
+                <w:szCs w:val="24"/>
+              </w:rPr>
+            </w:pPr>
+            <w:r>
+              <w:rPr>
+                <w:sz w:val="24"/>
+                <w:szCs w:val="24"/>
+              </w:rPr>
+              <w:t>&lt;no_especificado&gt;</w:t>
+            </w:r>
+          </w:p>
+        </w:tc>
+        <w:tc>
+          <w:tcPr>
+            <w:tcW w:w="2207" w:type="dxa"/>
+          </w:tcPr>
+          <w:p>
+            <w:pPr>
+              <w:pStyle w:val="Sinespaciado"/>
+              <w:cnfStyle w:val="000000100000" w:firstRow="0" w:lastRow="0" w:firstColumn="0" w:lastColumn="0" w:oddVBand="0" w:evenVBand="0" w:oddHBand="1" w:evenHBand="0" w:firstRowFirstColumn="0" w:firstRowLastColumn="0" w:lastRowFirstColumn="0" w:lastRowLastColumn="0"/>
+              <w:rPr>
+                <w:sz w:val="24"/>
+                <w:szCs w:val="24"/>
+              </w:rPr>
+            </w:pPr>
             <w:r>
               <w:rPr>
                 <w:sz w:val="24"/>
@@ -5653,7 +4819,6 @@
               </w:rPr>
               <w:t>int</w:t>
             </w:r>
-            <w:proofErr w:type="spellEnd"/>
           </w:p>
         </w:tc>
         <w:tc>
@@ -5674,21 +4839,7 @@
                 <w:sz w:val="24"/>
                 <w:szCs w:val="24"/>
               </w:rPr>
-              <w:t>Llave foránea que relaciona a</w:t>
-            </w:r>
-            <w:r>
-              <w:rPr>
-                <w:sz w:val="24"/>
-                <w:szCs w:val="24"/>
-              </w:rPr>
-              <w:t xml:space="preserve"> los pasajes con su respectiva sección de asientos</w:t>
-            </w:r>
-            <w:r>
-              <w:rPr>
-                <w:sz w:val="24"/>
-                <w:szCs w:val="24"/>
-              </w:rPr>
-              <w:t>.</w:t>
+              <w:t>Llave foránea que relaciona a los pasajes con su respectiva sección de asientos.</w:t>
             </w:r>
           </w:p>
         </w:tc>
@@ -5707,22 +4858,13 @@
                 <w:szCs w:val="24"/>
               </w:rPr>
             </w:pPr>
-            <w:proofErr w:type="spellStart"/>
-            <w:r>
-              <w:rPr>
-                <w:sz w:val="24"/>
-                <w:szCs w:val="24"/>
-              </w:rPr>
-              <w:t>id_c</w:t>
-            </w:r>
-            <w:r>
-              <w:rPr>
-                <w:sz w:val="24"/>
-                <w:szCs w:val="24"/>
-              </w:rPr>
-              <w:t>osto</w:t>
-            </w:r>
-            <w:proofErr w:type="spellEnd"/>
+            <w:r>
+              <w:rPr>
+                <w:sz w:val="24"/>
+                <w:szCs w:val="24"/>
+              </w:rPr>
+              <w:t>id_costo</w:t>
+            </w:r>
           </w:p>
         </w:tc>
         <w:tc>
@@ -5743,23 +4885,7 @@
                 <w:sz w:val="24"/>
                 <w:szCs w:val="24"/>
               </w:rPr>
-              <w:t>&lt;</w:t>
-            </w:r>
-            <w:proofErr w:type="spellStart"/>
-            <w:r>
-              <w:rPr>
-                <w:sz w:val="24"/>
-                <w:szCs w:val="24"/>
-              </w:rPr>
-              <w:t>no_especificado</w:t>
-            </w:r>
-            <w:proofErr w:type="spellEnd"/>
-            <w:r>
-              <w:rPr>
-                <w:sz w:val="24"/>
-                <w:szCs w:val="24"/>
-              </w:rPr>
-              <w:t>&gt;</w:t>
+              <w:t>&lt;no_especificado&gt;</w:t>
             </w:r>
           </w:p>
         </w:tc>
@@ -5776,7 +4902,6 @@
                 <w:szCs w:val="24"/>
               </w:rPr>
             </w:pPr>
-            <w:proofErr w:type="spellStart"/>
             <w:r>
               <w:rPr>
                 <w:sz w:val="24"/>
@@ -5784,7 +4909,6 @@
               </w:rPr>
               <w:t>int</w:t>
             </w:r>
-            <w:proofErr w:type="spellEnd"/>
           </w:p>
         </w:tc>
         <w:tc>
@@ -5805,14 +4929,14 @@
                 <w:sz w:val="24"/>
                 <w:szCs w:val="24"/>
               </w:rPr>
-              <w:t>Llave foránea que relaciona al</w:t>
-            </w:r>
-            <w:r>
-              <w:rPr>
-                <w:sz w:val="24"/>
-                <w:szCs w:val="24"/>
-              </w:rPr>
-              <w:t xml:space="preserve"> pasaje con el monto pagado</w:t>
+              <w:t>Llave foránea que relaciona al pasaje con el monto pagado</w:t>
+            </w:r>
+            <w:r>
+              <w:rPr>
+                <w:sz w:val="24"/>
+                <w:szCs w:val="24"/>
+              </w:rPr>
+              <w:t xml:space="preserve"> por cliente</w:t>
             </w:r>
             <w:r>
               <w:rPr>
@@ -5841,7 +4965,6 @@
                 <w:szCs w:val="24"/>
               </w:rPr>
             </w:pPr>
-            <w:proofErr w:type="spellStart"/>
             <w:r>
               <w:rPr>
                 <w:sz w:val="24"/>
@@ -5849,61 +4972,43 @@
               </w:rPr>
               <w:t>id_vuelo</w:t>
             </w:r>
-            <w:proofErr w:type="spellEnd"/>
-          </w:p>
-        </w:tc>
-        <w:tc>
-          <w:tcPr>
-            <w:tcW w:w="2207" w:type="dxa"/>
-          </w:tcPr>
-          <w:p>
-            <w:pPr>
-              <w:pStyle w:val="Sinespaciado"/>
-              <w:cnfStyle w:val="000000100000" w:firstRow="0" w:lastRow="0" w:firstColumn="0" w:lastColumn="0" w:oddVBand="0" w:evenVBand="0" w:oddHBand="1" w:evenHBand="0" w:firstRowFirstColumn="0" w:firstRowLastColumn="0" w:lastRowFirstColumn="0" w:lastRowLastColumn="0"/>
-              <w:rPr>
-                <w:sz w:val="24"/>
-                <w:szCs w:val="24"/>
-              </w:rPr>
-            </w:pPr>
-            <w:r>
-              <w:rPr>
-                <w:sz w:val="24"/>
-                <w:szCs w:val="24"/>
-              </w:rPr>
-              <w:t>&lt;</w:t>
-            </w:r>
-            <w:proofErr w:type="spellStart"/>
-            <w:r>
-              <w:rPr>
-                <w:sz w:val="24"/>
-                <w:szCs w:val="24"/>
-              </w:rPr>
-              <w:t>no_especificado</w:t>
-            </w:r>
-            <w:proofErr w:type="spellEnd"/>
-            <w:r>
-              <w:rPr>
-                <w:sz w:val="24"/>
-                <w:szCs w:val="24"/>
-              </w:rPr>
-              <w:t>&gt;</w:t>
-            </w:r>
-          </w:p>
-        </w:tc>
-        <w:tc>
-          <w:tcPr>
-            <w:tcW w:w="2207" w:type="dxa"/>
-          </w:tcPr>
-          <w:p>
-            <w:pPr>
-              <w:pStyle w:val="Sinespaciado"/>
-              <w:cnfStyle w:val="000000100000" w:firstRow="0" w:lastRow="0" w:firstColumn="0" w:lastColumn="0" w:oddVBand="0" w:evenVBand="0" w:oddHBand="1" w:evenHBand="0" w:firstRowFirstColumn="0" w:firstRowLastColumn="0" w:lastRowFirstColumn="0" w:lastRowLastColumn="0"/>
-              <w:rPr>
-                <w:sz w:val="24"/>
-                <w:szCs w:val="24"/>
-              </w:rPr>
-            </w:pPr>
-            <w:proofErr w:type="spellStart"/>
+          </w:p>
+        </w:tc>
+        <w:tc>
+          <w:tcPr>
+            <w:tcW w:w="2207" w:type="dxa"/>
+          </w:tcPr>
+          <w:p>
+            <w:pPr>
+              <w:pStyle w:val="Sinespaciado"/>
+              <w:cnfStyle w:val="000000100000" w:firstRow="0" w:lastRow="0" w:firstColumn="0" w:lastColumn="0" w:oddVBand="0" w:evenVBand="0" w:oddHBand="1" w:evenHBand="0" w:firstRowFirstColumn="0" w:firstRowLastColumn="0" w:lastRowFirstColumn="0" w:lastRowLastColumn="0"/>
+              <w:rPr>
+                <w:sz w:val="24"/>
+                <w:szCs w:val="24"/>
+              </w:rPr>
+            </w:pPr>
+            <w:r>
+              <w:rPr>
+                <w:sz w:val="24"/>
+                <w:szCs w:val="24"/>
+              </w:rPr>
+              <w:t>&lt;no_especificado&gt;</w:t>
+            </w:r>
+          </w:p>
+        </w:tc>
+        <w:tc>
+          <w:tcPr>
+            <w:tcW w:w="2207" w:type="dxa"/>
+          </w:tcPr>
+          <w:p>
+            <w:pPr>
+              <w:pStyle w:val="Sinespaciado"/>
+              <w:cnfStyle w:val="000000100000" w:firstRow="0" w:lastRow="0" w:firstColumn="0" w:lastColumn="0" w:oddVBand="0" w:evenVBand="0" w:oddHBand="1" w:evenHBand="0" w:firstRowFirstColumn="0" w:firstRowLastColumn="0" w:lastRowFirstColumn="0" w:lastRowLastColumn="0"/>
+              <w:rPr>
+                <w:sz w:val="24"/>
+                <w:szCs w:val="24"/>
+              </w:rPr>
+            </w:pPr>
             <w:r>
               <w:rPr>
                 <w:sz w:val="24"/>
@@ -5911,7 +5016,6 @@
               </w:rPr>
               <w:t>int</w:t>
             </w:r>
-            <w:proofErr w:type="spellEnd"/>
           </w:p>
         </w:tc>
         <w:tc>
@@ -5932,7 +5036,21 @@
                 <w:sz w:val="24"/>
                 <w:szCs w:val="24"/>
               </w:rPr>
-              <w:t>Llave foránea que relaciona a los pasajes con el vuelo.</w:t>
+              <w:t>Llave foránea que relaciona a los pasajes con el vuelo</w:t>
+            </w:r>
+            <w:r>
+              <w:rPr>
+                <w:sz w:val="24"/>
+                <w:szCs w:val="24"/>
+              </w:rPr>
+              <w:t xml:space="preserve"> a que están sujetos</w:t>
+            </w:r>
+            <w:r>
+              <w:rPr>
+                <w:sz w:val="24"/>
+                <w:szCs w:val="24"/>
+              </w:rPr>
+              <w:t>.</w:t>
             </w:r>
           </w:p>
         </w:tc>
@@ -5998,14 +5116,7 @@
                 <w:szCs w:val="24"/>
               </w:rPr>
               <w:lastRenderedPageBreak/>
-              <w:t xml:space="preserve">Tabla </w:t>
-            </w:r>
-            <w:r>
-              <w:rPr>
-                <w:sz w:val="24"/>
-                <w:szCs w:val="24"/>
-              </w:rPr>
-              <w:t>Costo</w:t>
+              <w:t>Tabla Costo</w:t>
             </w:r>
           </w:p>
         </w:tc>
@@ -6173,7 +5284,6 @@
                 <w:szCs w:val="24"/>
               </w:rPr>
             </w:pPr>
-            <w:proofErr w:type="spellStart"/>
             <w:r>
               <w:rPr>
                 <w:sz w:val="24"/>
@@ -6181,7 +5291,6 @@
               </w:rPr>
               <w:t>id_vuelo</w:t>
             </w:r>
-            <w:proofErr w:type="spellEnd"/>
           </w:p>
         </w:tc>
         <w:tc>
@@ -6202,23 +5311,7 @@
                 <w:sz w:val="24"/>
                 <w:szCs w:val="24"/>
               </w:rPr>
-              <w:t>&lt;</w:t>
-            </w:r>
-            <w:proofErr w:type="spellStart"/>
-            <w:r>
-              <w:rPr>
-                <w:sz w:val="24"/>
-                <w:szCs w:val="24"/>
-              </w:rPr>
-              <w:t>no_especificado</w:t>
-            </w:r>
-            <w:proofErr w:type="spellEnd"/>
-            <w:r>
-              <w:rPr>
-                <w:sz w:val="24"/>
-                <w:szCs w:val="24"/>
-              </w:rPr>
-              <w:t>&gt;</w:t>
+              <w:t>&lt;no_especificado&gt;</w:t>
             </w:r>
           </w:p>
         </w:tc>
@@ -6235,7 +5328,6 @@
                 <w:szCs w:val="24"/>
               </w:rPr>
             </w:pPr>
-            <w:proofErr w:type="spellStart"/>
             <w:r>
               <w:rPr>
                 <w:sz w:val="24"/>
@@ -6243,7 +5335,6 @@
               </w:rPr>
               <w:t>int</w:t>
             </w:r>
-            <w:proofErr w:type="spellEnd"/>
           </w:p>
         </w:tc>
         <w:tc>
@@ -6334,40 +5425,23 @@
                 <w:sz w:val="24"/>
                 <w:szCs w:val="24"/>
               </w:rPr>
-              <w:t>&lt;</w:t>
-            </w:r>
-            <w:proofErr w:type="spellStart"/>
-            <w:r>
-              <w:rPr>
-                <w:sz w:val="24"/>
-                <w:szCs w:val="24"/>
-              </w:rPr>
-              <w:t>no_especificado</w:t>
-            </w:r>
-            <w:proofErr w:type="spellEnd"/>
-            <w:r>
-              <w:rPr>
-                <w:sz w:val="24"/>
-                <w:szCs w:val="24"/>
-              </w:rPr>
-              <w:t>&gt;</w:t>
-            </w:r>
-          </w:p>
-        </w:tc>
-        <w:tc>
-          <w:tcPr>
-            <w:tcW w:w="2207" w:type="dxa"/>
-          </w:tcPr>
-          <w:p>
-            <w:pPr>
-              <w:pStyle w:val="Sinespaciado"/>
-              <w:cnfStyle w:val="000000100000" w:firstRow="0" w:lastRow="0" w:firstColumn="0" w:lastColumn="0" w:oddVBand="0" w:evenVBand="0" w:oddHBand="1" w:evenHBand="0" w:firstRowFirstColumn="0" w:firstRowLastColumn="0" w:lastRowFirstColumn="0" w:lastRowLastColumn="0"/>
-              <w:rPr>
-                <w:sz w:val="24"/>
-                <w:szCs w:val="24"/>
-              </w:rPr>
-            </w:pPr>
-            <w:proofErr w:type="spellStart"/>
+              <w:t>&lt;no_especificado&gt;</w:t>
+            </w:r>
+          </w:p>
+        </w:tc>
+        <w:tc>
+          <w:tcPr>
+            <w:tcW w:w="2207" w:type="dxa"/>
+          </w:tcPr>
+          <w:p>
+            <w:pPr>
+              <w:pStyle w:val="Sinespaciado"/>
+              <w:cnfStyle w:val="000000100000" w:firstRow="0" w:lastRow="0" w:firstColumn="0" w:lastColumn="0" w:oddVBand="0" w:evenVBand="0" w:oddHBand="1" w:evenHBand="0" w:firstRowFirstColumn="0" w:firstRowLastColumn="0" w:lastRowFirstColumn="0" w:lastRowLastColumn="0"/>
+              <w:rPr>
+                <w:sz w:val="24"/>
+                <w:szCs w:val="24"/>
+              </w:rPr>
+            </w:pPr>
             <w:r>
               <w:rPr>
                 <w:sz w:val="24"/>
@@ -6375,7 +5449,6 @@
               </w:rPr>
               <w:t>int</w:t>
             </w:r>
-            <w:proofErr w:type="spellEnd"/>
           </w:p>
         </w:tc>
         <w:tc>
@@ -6453,17 +5526,8 @@
                 <w:sz w:val="24"/>
                 <w:szCs w:val="24"/>
               </w:rPr>
-              <w:t xml:space="preserve">Tabla </w:t>
-            </w:r>
-            <w:proofErr w:type="spellStart"/>
-            <w:r>
-              <w:rPr>
-                <w:sz w:val="24"/>
-                <w:szCs w:val="24"/>
-              </w:rPr>
-              <w:t>Seccion</w:t>
-            </w:r>
-            <w:proofErr w:type="spellEnd"/>
+              <w:t>Tabla Seccion</w:t>
+            </w:r>
           </w:p>
         </w:tc>
         <w:tc>
@@ -6630,22 +5694,13 @@
                 <w:szCs w:val="24"/>
               </w:rPr>
             </w:pPr>
-            <w:proofErr w:type="spellStart"/>
-            <w:r>
-              <w:rPr>
-                <w:sz w:val="24"/>
-                <w:szCs w:val="24"/>
-              </w:rPr>
-              <w:t>id_</w:t>
-            </w:r>
-            <w:r>
-              <w:rPr>
-                <w:sz w:val="24"/>
-                <w:szCs w:val="24"/>
-              </w:rPr>
-              <w:t>seccion</w:t>
-            </w:r>
-            <w:proofErr w:type="spellEnd"/>
+            <w:r>
+              <w:rPr>
+                <w:sz w:val="24"/>
+                <w:szCs w:val="24"/>
+              </w:rPr>
+              <w:t>id_seccion</w:t>
+            </w:r>
           </w:p>
         </w:tc>
         <w:tc>
@@ -6666,23 +5721,7 @@
                 <w:sz w:val="24"/>
                 <w:szCs w:val="24"/>
               </w:rPr>
-              <w:t>&lt;</w:t>
-            </w:r>
-            <w:proofErr w:type="spellStart"/>
-            <w:r>
-              <w:rPr>
-                <w:sz w:val="24"/>
-                <w:szCs w:val="24"/>
-              </w:rPr>
-              <w:t>no_especificado</w:t>
-            </w:r>
-            <w:proofErr w:type="spellEnd"/>
-            <w:r>
-              <w:rPr>
-                <w:sz w:val="24"/>
-                <w:szCs w:val="24"/>
-              </w:rPr>
-              <w:t>&gt;</w:t>
+              <w:t>&lt;no_especificado&gt;</w:t>
             </w:r>
           </w:p>
         </w:tc>
@@ -6699,7 +5738,6 @@
                 <w:szCs w:val="24"/>
               </w:rPr>
             </w:pPr>
-            <w:proofErr w:type="spellStart"/>
             <w:r>
               <w:rPr>
                 <w:sz w:val="24"/>
@@ -6707,7 +5745,6 @@
               </w:rPr>
               <w:t>int</w:t>
             </w:r>
-            <w:proofErr w:type="spellEnd"/>
           </w:p>
         </w:tc>
         <w:tc>
@@ -6728,14 +5765,7 @@
                 <w:sz w:val="24"/>
                 <w:szCs w:val="24"/>
               </w:rPr>
-              <w:t xml:space="preserve">Llave primaria que permite identificar de forma única a cada </w:t>
-            </w:r>
-            <w:r>
-              <w:rPr>
-                <w:sz w:val="24"/>
-                <w:szCs w:val="24"/>
-              </w:rPr>
-              <w:t>tipo de sección de un avión.</w:t>
+              <w:t>Llave primaria que permite identificar de forma única a cada tipo de sección de un avión.</w:t>
             </w:r>
           </w:p>
         </w:tc>
@@ -6801,7 +5831,6 @@
                 <w:szCs w:val="24"/>
               </w:rPr>
             </w:pPr>
-            <w:proofErr w:type="spellStart"/>
             <w:r>
               <w:rPr>
                 <w:sz w:val="24"/>
@@ -6809,7 +5838,6 @@
               </w:rPr>
               <w:t>Varchar</w:t>
             </w:r>
-            <w:proofErr w:type="spellEnd"/>
           </w:p>
         </w:tc>
         <w:tc>
@@ -6831,6 +5859,403 @@
                 <w:szCs w:val="24"/>
               </w:rPr>
               <w:t>Nombre de la sección del avión.</w:t>
+            </w:r>
+          </w:p>
+        </w:tc>
+      </w:tr>
+    </w:tbl>
+    <w:p>
+      <w:pPr>
+        <w:pStyle w:val="Sinespaciado"/>
+        <w:rPr>
+          <w:sz w:val="24"/>
+          <w:szCs w:val="24"/>
+        </w:rPr>
+      </w:pPr>
+    </w:p>
+    <w:tbl>
+      <w:tblPr>
+        <w:tblStyle w:val="Tablaconcuadrcula5oscura-nfasis1"/>
+        <w:tblW w:w="11052" w:type="dxa"/>
+        <w:tblLook w:val="04A0" w:firstRow="1" w:lastRow="0" w:firstColumn="1" w:lastColumn="0" w:noHBand="0" w:noVBand="1"/>
+      </w:tblPr>
+      <w:tblGrid>
+        <w:gridCol w:w="2207"/>
+        <w:gridCol w:w="2207"/>
+        <w:gridCol w:w="2207"/>
+        <w:gridCol w:w="4431"/>
+      </w:tblGrid>
+      <w:tr>
+        <w:trPr>
+          <w:cnfStyle w:val="100000000000" w:firstRow="1" w:lastRow="0" w:firstColumn="0" w:lastColumn="0" w:oddVBand="0" w:evenVBand="0" w:oddHBand="0" w:evenHBand="0" w:firstRowFirstColumn="0" w:firstRowLastColumn="0" w:lastRowFirstColumn="0" w:lastRowLastColumn="0"/>
+        </w:trPr>
+        <w:tc>
+          <w:tcPr>
+            <w:cnfStyle w:val="001000000000" w:firstRow="0" w:lastRow="0" w:firstColumn="1" w:lastColumn="0" w:oddVBand="0" w:evenVBand="0" w:oddHBand="0" w:evenHBand="0" w:firstRowFirstColumn="0" w:firstRowLastColumn="0" w:lastRowFirstColumn="0" w:lastRowLastColumn="0"/>
+            <w:tcW w:w="2207" w:type="dxa"/>
+            <w:shd w:val="clear" w:color="auto" w:fill="BF8F00" w:themeFill="accent4" w:themeFillShade="BF"/>
+          </w:tcPr>
+          <w:p>
+            <w:pPr>
+              <w:pStyle w:val="Sinespaciado"/>
+              <w:rPr>
+                <w:sz w:val="24"/>
+                <w:szCs w:val="24"/>
+              </w:rPr>
+            </w:pPr>
+            <w:r>
+              <w:rPr>
+                <w:sz w:val="24"/>
+                <w:szCs w:val="24"/>
+              </w:rPr>
+              <w:t xml:space="preserve">Tabla </w:t>
+            </w:r>
+            <w:r>
+              <w:rPr>
+                <w:sz w:val="24"/>
+                <w:szCs w:val="24"/>
+              </w:rPr>
+              <w:t>Cliente_Vuelo</w:t>
+            </w:r>
+          </w:p>
+        </w:tc>
+        <w:tc>
+          <w:tcPr>
+            <w:tcW w:w="2207" w:type="dxa"/>
+            <w:shd w:val="clear" w:color="auto" w:fill="FFFFFF" w:themeFill="background1"/>
+          </w:tcPr>
+          <w:p>
+            <w:pPr>
+              <w:pStyle w:val="Sinespaciado"/>
+              <w:cnfStyle w:val="100000000000" w:firstRow="1" w:lastRow="0" w:firstColumn="0" w:lastColumn="0" w:oddVBand="0" w:evenVBand="0" w:oddHBand="0" w:evenHBand="0" w:firstRowFirstColumn="0" w:firstRowLastColumn="0" w:lastRowFirstColumn="0" w:lastRowLastColumn="0"/>
+              <w:rPr>
+                <w:sz w:val="24"/>
+                <w:szCs w:val="24"/>
+              </w:rPr>
+            </w:pPr>
+          </w:p>
+        </w:tc>
+        <w:tc>
+          <w:tcPr>
+            <w:tcW w:w="2207" w:type="dxa"/>
+            <w:shd w:val="clear" w:color="auto" w:fill="FFFFFF" w:themeFill="background1"/>
+          </w:tcPr>
+          <w:p>
+            <w:pPr>
+              <w:pStyle w:val="Sinespaciado"/>
+              <w:cnfStyle w:val="100000000000" w:firstRow="1" w:lastRow="0" w:firstColumn="0" w:lastColumn="0" w:oddVBand="0" w:evenVBand="0" w:oddHBand="0" w:evenHBand="0" w:firstRowFirstColumn="0" w:firstRowLastColumn="0" w:lastRowFirstColumn="0" w:lastRowLastColumn="0"/>
+              <w:rPr>
+                <w:sz w:val="24"/>
+                <w:szCs w:val="24"/>
+              </w:rPr>
+            </w:pPr>
+          </w:p>
+        </w:tc>
+        <w:tc>
+          <w:tcPr>
+            <w:tcW w:w="4431" w:type="dxa"/>
+            <w:shd w:val="clear" w:color="auto" w:fill="FFFFFF" w:themeFill="background1"/>
+          </w:tcPr>
+          <w:p>
+            <w:pPr>
+              <w:pStyle w:val="Sinespaciado"/>
+              <w:cnfStyle w:val="100000000000" w:firstRow="1" w:lastRow="0" w:firstColumn="0" w:lastColumn="0" w:oddVBand="0" w:evenVBand="0" w:oddHBand="0" w:evenHBand="0" w:firstRowFirstColumn="0" w:firstRowLastColumn="0" w:lastRowFirstColumn="0" w:lastRowLastColumn="0"/>
+              <w:rPr>
+                <w:sz w:val="24"/>
+                <w:szCs w:val="24"/>
+              </w:rPr>
+            </w:pPr>
+          </w:p>
+        </w:tc>
+      </w:tr>
+      <w:tr>
+        <w:trPr>
+          <w:cnfStyle w:val="000000100000" w:firstRow="0" w:lastRow="0" w:firstColumn="0" w:lastColumn="0" w:oddVBand="0" w:evenVBand="0" w:oddHBand="1" w:evenHBand="0" w:firstRowFirstColumn="0" w:firstRowLastColumn="0" w:lastRowFirstColumn="0" w:lastRowLastColumn="0"/>
+        </w:trPr>
+        <w:tc>
+          <w:tcPr>
+            <w:cnfStyle w:val="001000000000" w:firstRow="0" w:lastRow="0" w:firstColumn="1" w:lastColumn="0" w:oddVBand="0" w:evenVBand="0" w:oddHBand="0" w:evenHBand="0" w:firstRowFirstColumn="0" w:firstRowLastColumn="0" w:lastRowFirstColumn="0" w:lastRowLastColumn="0"/>
+            <w:tcW w:w="2207" w:type="dxa"/>
+          </w:tcPr>
+          <w:p>
+            <w:pPr>
+              <w:pStyle w:val="Sinespaciado"/>
+              <w:rPr>
+                <w:sz w:val="24"/>
+                <w:szCs w:val="24"/>
+              </w:rPr>
+            </w:pPr>
+            <w:r>
+              <w:rPr>
+                <w:sz w:val="24"/>
+                <w:szCs w:val="24"/>
+              </w:rPr>
+              <w:t>Variable</w:t>
+            </w:r>
+          </w:p>
+        </w:tc>
+        <w:tc>
+          <w:tcPr>
+            <w:tcW w:w="2207" w:type="dxa"/>
+            <w:shd w:val="clear" w:color="auto" w:fill="4472C4" w:themeFill="accent1"/>
+          </w:tcPr>
+          <w:p>
+            <w:pPr>
+              <w:pStyle w:val="Sinespaciado"/>
+              <w:cnfStyle w:val="000000100000" w:firstRow="0" w:lastRow="0" w:firstColumn="0" w:lastColumn="0" w:oddVBand="0" w:evenVBand="0" w:oddHBand="1" w:evenHBand="0" w:firstRowFirstColumn="0" w:firstRowLastColumn="0" w:lastRowFirstColumn="0" w:lastRowLastColumn="0"/>
+              <w:rPr>
+                <w:sz w:val="24"/>
+                <w:szCs w:val="24"/>
+              </w:rPr>
+            </w:pPr>
+            <w:r>
+              <w:rPr>
+                <w:color w:val="FFFFFF" w:themeColor="background1"/>
+                <w:sz w:val="24"/>
+                <w:szCs w:val="24"/>
+              </w:rPr>
+              <w:t>Tamaño</w:t>
+            </w:r>
+          </w:p>
+        </w:tc>
+        <w:tc>
+          <w:tcPr>
+            <w:tcW w:w="2207" w:type="dxa"/>
+            <w:shd w:val="clear" w:color="auto" w:fill="4472C4" w:themeFill="accent1"/>
+          </w:tcPr>
+          <w:p>
+            <w:pPr>
+              <w:pStyle w:val="Sinespaciado"/>
+              <w:cnfStyle w:val="000000100000" w:firstRow="0" w:lastRow="0" w:firstColumn="0" w:lastColumn="0" w:oddVBand="0" w:evenVBand="0" w:oddHBand="1" w:evenHBand="0" w:firstRowFirstColumn="0" w:firstRowLastColumn="0" w:lastRowFirstColumn="0" w:lastRowLastColumn="0"/>
+              <w:rPr>
+                <w:color w:val="FFFFFF" w:themeColor="background1"/>
+                <w:sz w:val="24"/>
+                <w:szCs w:val="24"/>
+              </w:rPr>
+            </w:pPr>
+            <w:r>
+              <w:rPr>
+                <w:color w:val="FFFFFF" w:themeColor="background1"/>
+                <w:sz w:val="24"/>
+                <w:szCs w:val="24"/>
+              </w:rPr>
+              <w:t>Tipo de dato</w:t>
+            </w:r>
+          </w:p>
+        </w:tc>
+        <w:tc>
+          <w:tcPr>
+            <w:tcW w:w="4431" w:type="dxa"/>
+            <w:shd w:val="clear" w:color="auto" w:fill="4472C4" w:themeFill="accent1"/>
+          </w:tcPr>
+          <w:p>
+            <w:pPr>
+              <w:pStyle w:val="Sinespaciado"/>
+              <w:cnfStyle w:val="000000100000" w:firstRow="0" w:lastRow="0" w:firstColumn="0" w:lastColumn="0" w:oddVBand="0" w:evenVBand="0" w:oddHBand="1" w:evenHBand="0" w:firstRowFirstColumn="0" w:firstRowLastColumn="0" w:lastRowFirstColumn="0" w:lastRowLastColumn="0"/>
+              <w:rPr>
+                <w:color w:val="FFFFFF" w:themeColor="background1"/>
+                <w:sz w:val="24"/>
+                <w:szCs w:val="24"/>
+              </w:rPr>
+            </w:pPr>
+            <w:r>
+              <w:rPr>
+                <w:color w:val="FFFFFF" w:themeColor="background1"/>
+                <w:sz w:val="24"/>
+                <w:szCs w:val="24"/>
+              </w:rPr>
+              <w:t>Descripción</w:t>
+            </w:r>
+          </w:p>
+        </w:tc>
+      </w:tr>
+      <w:tr>
+        <w:tc>
+          <w:tcPr>
+            <w:cnfStyle w:val="001000000000" w:firstRow="0" w:lastRow="0" w:firstColumn="1" w:lastColumn="0" w:oddVBand="0" w:evenVBand="0" w:oddHBand="0" w:evenHBand="0" w:firstRowFirstColumn="0" w:firstRowLastColumn="0" w:lastRowFirstColumn="0" w:lastRowLastColumn="0"/>
+            <w:tcW w:w="2207" w:type="dxa"/>
+          </w:tcPr>
+          <w:p>
+            <w:pPr>
+              <w:pStyle w:val="Sinespaciado"/>
+              <w:rPr>
+                <w:sz w:val="24"/>
+                <w:szCs w:val="24"/>
+              </w:rPr>
+            </w:pPr>
+            <w:r>
+              <w:rPr>
+                <w:sz w:val="24"/>
+                <w:szCs w:val="24"/>
+              </w:rPr>
+              <w:t>id_cliente</w:t>
+            </w:r>
+          </w:p>
+        </w:tc>
+        <w:tc>
+          <w:tcPr>
+            <w:tcW w:w="2207" w:type="dxa"/>
+          </w:tcPr>
+          <w:p>
+            <w:pPr>
+              <w:pStyle w:val="Sinespaciado"/>
+              <w:cnfStyle w:val="000000000000" w:firstRow="0" w:lastRow="0" w:firstColumn="0" w:lastColumn="0" w:oddVBand="0" w:evenVBand="0" w:oddHBand="0" w:evenHBand="0" w:firstRowFirstColumn="0" w:firstRowLastColumn="0" w:lastRowFirstColumn="0" w:lastRowLastColumn="0"/>
+              <w:rPr>
+                <w:sz w:val="24"/>
+                <w:szCs w:val="24"/>
+              </w:rPr>
+            </w:pPr>
+            <w:r>
+              <w:rPr>
+                <w:sz w:val="24"/>
+                <w:szCs w:val="24"/>
+              </w:rPr>
+              <w:t>&lt;no_especificado&gt;</w:t>
+            </w:r>
+          </w:p>
+        </w:tc>
+        <w:tc>
+          <w:tcPr>
+            <w:tcW w:w="2207" w:type="dxa"/>
+          </w:tcPr>
+          <w:p>
+            <w:pPr>
+              <w:pStyle w:val="Sinespaciado"/>
+              <w:cnfStyle w:val="000000000000" w:firstRow="0" w:lastRow="0" w:firstColumn="0" w:lastColumn="0" w:oddVBand="0" w:evenVBand="0" w:oddHBand="0" w:evenHBand="0" w:firstRowFirstColumn="0" w:firstRowLastColumn="0" w:lastRowFirstColumn="0" w:lastRowLastColumn="0"/>
+              <w:rPr>
+                <w:sz w:val="24"/>
+                <w:szCs w:val="24"/>
+              </w:rPr>
+            </w:pPr>
+            <w:r>
+              <w:rPr>
+                <w:sz w:val="24"/>
+                <w:szCs w:val="24"/>
+              </w:rPr>
+              <w:t>int</w:t>
+            </w:r>
+          </w:p>
+        </w:tc>
+        <w:tc>
+          <w:tcPr>
+            <w:tcW w:w="4431" w:type="dxa"/>
+          </w:tcPr>
+          <w:p>
+            <w:pPr>
+              <w:pStyle w:val="Sinespaciado"/>
+              <w:cnfStyle w:val="000000000000" w:firstRow="0" w:lastRow="0" w:firstColumn="0" w:lastColumn="0" w:oddVBand="0" w:evenVBand="0" w:oddHBand="0" w:evenHBand="0" w:firstRowFirstColumn="0" w:firstRowLastColumn="0" w:lastRowFirstColumn="0" w:lastRowLastColumn="0"/>
+              <w:rPr>
+                <w:sz w:val="24"/>
+                <w:szCs w:val="24"/>
+              </w:rPr>
+            </w:pPr>
+            <w:r>
+              <w:rPr>
+                <w:sz w:val="24"/>
+                <w:szCs w:val="24"/>
+              </w:rPr>
+              <w:t xml:space="preserve">Llave </w:t>
+            </w:r>
+            <w:r>
+              <w:rPr>
+                <w:sz w:val="24"/>
+                <w:szCs w:val="24"/>
+              </w:rPr>
+              <w:t>foránea que permite relacionar a los clientes con sus respectivos vuelos.</w:t>
+            </w:r>
+          </w:p>
+        </w:tc>
+      </w:tr>
+      <w:tr>
+        <w:trPr>
+          <w:cnfStyle w:val="000000100000" w:firstRow="0" w:lastRow="0" w:firstColumn="0" w:lastColumn="0" w:oddVBand="0" w:evenVBand="0" w:oddHBand="1" w:evenHBand="0" w:firstRowFirstColumn="0" w:firstRowLastColumn="0" w:lastRowFirstColumn="0" w:lastRowLastColumn="0"/>
+        </w:trPr>
+        <w:tc>
+          <w:tcPr>
+            <w:cnfStyle w:val="001000000000" w:firstRow="0" w:lastRow="0" w:firstColumn="1" w:lastColumn="0" w:oddVBand="0" w:evenVBand="0" w:oddHBand="0" w:evenHBand="0" w:firstRowFirstColumn="0" w:firstRowLastColumn="0" w:lastRowFirstColumn="0" w:lastRowLastColumn="0"/>
+            <w:tcW w:w="2207" w:type="dxa"/>
+          </w:tcPr>
+          <w:p>
+            <w:pPr>
+              <w:pStyle w:val="Sinespaciado"/>
+              <w:rPr>
+                <w:sz w:val="24"/>
+                <w:szCs w:val="24"/>
+              </w:rPr>
+            </w:pPr>
+            <w:r>
+              <w:rPr>
+                <w:sz w:val="24"/>
+                <w:szCs w:val="24"/>
+              </w:rPr>
+              <w:t>id_vuelo</w:t>
+            </w:r>
+          </w:p>
+        </w:tc>
+        <w:tc>
+          <w:tcPr>
+            <w:tcW w:w="2207" w:type="dxa"/>
+          </w:tcPr>
+          <w:p>
+            <w:pPr>
+              <w:pStyle w:val="Sinespaciado"/>
+              <w:cnfStyle w:val="000000100000" w:firstRow="0" w:lastRow="0" w:firstColumn="0" w:lastColumn="0" w:oddVBand="0" w:evenVBand="0" w:oddHBand="1" w:evenHBand="0" w:firstRowFirstColumn="0" w:firstRowLastColumn="0" w:lastRowFirstColumn="0" w:lastRowLastColumn="0"/>
+              <w:rPr>
+                <w:sz w:val="24"/>
+                <w:szCs w:val="24"/>
+              </w:rPr>
+            </w:pPr>
+            <w:r>
+              <w:rPr>
+                <w:sz w:val="24"/>
+                <w:szCs w:val="24"/>
+              </w:rPr>
+              <w:t>&lt;no_especificado&gt;</w:t>
+            </w:r>
+          </w:p>
+        </w:tc>
+        <w:tc>
+          <w:tcPr>
+            <w:tcW w:w="2207" w:type="dxa"/>
+          </w:tcPr>
+          <w:p>
+            <w:pPr>
+              <w:pStyle w:val="Sinespaciado"/>
+              <w:cnfStyle w:val="000000100000" w:firstRow="0" w:lastRow="0" w:firstColumn="0" w:lastColumn="0" w:oddVBand="0" w:evenVBand="0" w:oddHBand="1" w:evenHBand="0" w:firstRowFirstColumn="0" w:firstRowLastColumn="0" w:lastRowFirstColumn="0" w:lastRowLastColumn="0"/>
+              <w:rPr>
+                <w:sz w:val="24"/>
+                <w:szCs w:val="24"/>
+              </w:rPr>
+            </w:pPr>
+            <w:r>
+              <w:rPr>
+                <w:sz w:val="24"/>
+                <w:szCs w:val="24"/>
+              </w:rPr>
+              <w:t>int</w:t>
+            </w:r>
+          </w:p>
+        </w:tc>
+        <w:tc>
+          <w:tcPr>
+            <w:tcW w:w="4431" w:type="dxa"/>
+          </w:tcPr>
+          <w:p>
+            <w:pPr>
+              <w:pStyle w:val="Sinespaciado"/>
+              <w:cnfStyle w:val="000000100000" w:firstRow="0" w:lastRow="0" w:firstColumn="0" w:lastColumn="0" w:oddVBand="0" w:evenVBand="0" w:oddHBand="1" w:evenHBand="0" w:firstRowFirstColumn="0" w:firstRowLastColumn="0" w:lastRowFirstColumn="0" w:lastRowLastColumn="0"/>
+              <w:rPr>
+                <w:sz w:val="24"/>
+                <w:szCs w:val="24"/>
+                <w:u w:val="single"/>
+              </w:rPr>
+            </w:pPr>
+            <w:r>
+              <w:rPr>
+                <w:sz w:val="24"/>
+                <w:szCs w:val="24"/>
+              </w:rPr>
+              <w:t>Llave foránea que permite relacionar a los vuelos con sus respectivos clientes (o pasajeros).</w:t>
             </w:r>
           </w:p>
         </w:tc>

</xml_diff>